<commit_message>
finish almost all except design and char array problem
</commit_message>
<xml_diff>
--- a/shared_memory_design.docx
+++ b/shared_memory_design.docx
@@ -7129,7 +7129,16 @@
           <w:sz w:val="20"/>
           <w:szCs w:val="20"/>
         </w:rPr>
-        <w:t>) function receive message from the current UDP connection with the timeout and the buffer size.</w:t>
+        <w:t xml:space="preserve"> </w:t>
+      </w:r>
+      <w:r>
+        <w:rPr>
+          <w:rFonts w:ascii="Arial" w:eastAsia="Times New Roman" w:hAnsi="Arial" w:cs="Arial"/>
+          <w:color w:val="000000"/>
+          <w:sz w:val="20"/>
+          <w:szCs w:val="20"/>
+        </w:rPr>
+        <w:t>.</w:t>
       </w:r>
     </w:p>
     <w:p>
@@ -7850,14 +7859,25 @@
           <w:szCs w:val="20"/>
         </w:rPr>
       </w:pPr>
-      <w:r>
-        <w:rPr>
-          <w:rFonts w:ascii="Arial" w:eastAsia="Times New Roman" w:hAnsi="Arial" w:cs="Arial"/>
-          <w:color w:val="000000"/>
-          <w:sz w:val="20"/>
-          <w:szCs w:val="20"/>
-        </w:rPr>
-        <w:t xml:space="preserve">send(self, message) function send message to the destination </w:t>
+      <w:proofErr w:type="gramStart"/>
+      <w:r>
+        <w:rPr>
+          <w:rFonts w:ascii="Arial" w:eastAsia="Times New Roman" w:hAnsi="Arial" w:cs="Arial"/>
+          <w:color w:val="000000"/>
+          <w:sz w:val="20"/>
+          <w:szCs w:val="20"/>
+        </w:rPr>
+        <w:t>send(</w:t>
+      </w:r>
+      <w:proofErr w:type="gramEnd"/>
+      <w:r>
+        <w:rPr>
+          <w:rFonts w:ascii="Arial" w:eastAsia="Times New Roman" w:hAnsi="Arial" w:cs="Arial"/>
+          <w:color w:val="000000"/>
+          <w:sz w:val="20"/>
+          <w:szCs w:val="20"/>
+        </w:rPr>
+        <w:t xml:space="preserve">self, message) function send message to the destination </w:t>
       </w:r>
       <w:proofErr w:type="spellStart"/>
       <w:r>
@@ -7878,6 +7898,15 @@
           <w:szCs w:val="20"/>
         </w:rPr>
         <w:t xml:space="preserve"> and port of the class</w:t>
+      </w:r>
+      <w:r>
+        <w:rPr>
+          <w:rFonts w:ascii="Arial" w:eastAsia="Times New Roman" w:hAnsi="Arial" w:cs="Arial"/>
+          <w:color w:val="000000"/>
+          <w:sz w:val="20"/>
+          <w:szCs w:val="20"/>
+        </w:rPr>
+        <w:t>.</w:t>
       </w:r>
     </w:p>
     <w:p>
@@ -7969,7 +7998,25 @@
           <w:sz w:val="20"/>
           <w:szCs w:val="20"/>
         </w:rPr>
-        <w:t>) is a static function, which produce the proper connection based on the configuration file. If you don't use any wrapper classes which use configuration file, you can initialize this singleton class by calling to the following functions:</w:t>
+        <w:t xml:space="preserve">) is a static function, which produce the proper connection based on the </w:t>
+      </w:r>
+      <w:r>
+        <w:rPr>
+          <w:rFonts w:ascii="Arial" w:eastAsia="Times New Roman" w:hAnsi="Arial" w:cs="Arial"/>
+          <w:color w:val="000000"/>
+          <w:sz w:val="20"/>
+          <w:szCs w:val="20"/>
+        </w:rPr>
+        <w:t>parameters</w:t>
+      </w:r>
+      <w:r>
+        <w:rPr>
+          <w:rFonts w:ascii="Arial" w:eastAsia="Times New Roman" w:hAnsi="Arial" w:cs="Arial"/>
+          <w:color w:val="000000"/>
+          <w:sz w:val="20"/>
+          <w:szCs w:val="20"/>
+        </w:rPr>
+        <w:t xml:space="preserve">. </w:t>
       </w:r>
     </w:p>
     <w:p>
@@ -7983,68 +8030,6 @@
           <w:szCs w:val="20"/>
         </w:rPr>
       </w:pPr>
-      <w:proofErr w:type="spellStart"/>
-      <w:proofErr w:type="gramStart"/>
-      <w:r>
-        <w:rPr>
-          <w:rFonts w:ascii="Arial" w:eastAsia="Times New Roman" w:hAnsi="Arial" w:cs="Arial"/>
-          <w:color w:val="000000"/>
-          <w:sz w:val="20"/>
-          <w:szCs w:val="20"/>
-        </w:rPr>
-        <w:t>Parseconfig.parseconfig</w:t>
-      </w:r>
-      <w:proofErr w:type="spellEnd"/>
-      <w:r>
-        <w:rPr>
-          <w:rFonts w:ascii="Arial" w:eastAsia="Times New Roman" w:hAnsi="Arial" w:cs="Arial"/>
-          <w:color w:val="000000"/>
-          <w:sz w:val="20"/>
-          <w:szCs w:val="20"/>
-        </w:rPr>
-        <w:t>(</w:t>
-      </w:r>
-      <w:proofErr w:type="spellStart"/>
-      <w:proofErr w:type="gramEnd"/>
-      <w:r>
-        <w:rPr>
-          <w:rFonts w:ascii="Arial" w:eastAsia="Times New Roman" w:hAnsi="Arial" w:cs="Arial"/>
-          <w:color w:val="000000"/>
-          <w:sz w:val="20"/>
-          <w:szCs w:val="20"/>
-        </w:rPr>
-        <w:t>config_files</w:t>
-      </w:r>
-      <w:proofErr w:type="spellEnd"/>
-      <w:r>
-        <w:rPr>
-          <w:rFonts w:ascii="Arial" w:eastAsia="Times New Roman" w:hAnsi="Arial" w:cs="Arial"/>
-          <w:color w:val="000000"/>
-          <w:sz w:val="20"/>
-          <w:szCs w:val="20"/>
-        </w:rPr>
-        <w:t xml:space="preserve">) function return dictionary of the configuration found in the configuration files. </w:t>
-      </w:r>
-      <w:proofErr w:type="spellStart"/>
-      <w:r>
-        <w:rPr>
-          <w:rFonts w:ascii="Arial" w:eastAsia="Times New Roman" w:hAnsi="Arial" w:cs="Arial"/>
-          <w:color w:val="000000"/>
-          <w:sz w:val="20"/>
-          <w:szCs w:val="20"/>
-        </w:rPr>
-        <w:t>Its</w:t>
-      </w:r>
-      <w:proofErr w:type="spellEnd"/>
-      <w:r>
-        <w:rPr>
-          <w:rFonts w:ascii="Arial" w:eastAsia="Times New Roman" w:hAnsi="Arial" w:cs="Arial"/>
-          <w:color w:val="000000"/>
-          <w:sz w:val="20"/>
-          <w:szCs w:val="20"/>
-        </w:rPr>
-        <w:t xml:space="preserve"> get list of configuration files as an argument.</w:t>
-      </w:r>
       <w:r>
         <w:rPr>
           <w:rFonts w:ascii="Arial" w:eastAsia="Times New Roman" w:hAnsi="Arial" w:cs="Arial"/>
@@ -8053,57 +8038,278 @@
           <w:szCs w:val="20"/>
         </w:rPr>
         <w:br/>
+      </w:r>
+    </w:p>
+    <w:p>
+      <w:pPr>
+        <w:spacing w:before="360" w:after="41" w:line="240" w:lineRule="auto"/>
+        <w:outlineLvl w:val="1"/>
+        <w:rPr>
+          <w:rFonts w:ascii="Arial" w:eastAsia="Times New Roman" w:hAnsi="Arial" w:cs="Arial"/>
+          <w:color w:val="000000"/>
+          <w:sz w:val="20"/>
+          <w:szCs w:val="20"/>
+        </w:rPr>
+      </w:pPr>
+      <w:r>
+        <w:rPr>
+          <w:rFonts w:ascii="Arial" w:eastAsia="Times New Roman" w:hAnsi="Arial" w:cs="Arial"/>
+          <w:color w:val="000000"/>
+          <w:sz w:val="20"/>
+          <w:szCs w:val="20"/>
+        </w:rPr>
+        <w:t xml:space="preserve">In order to create each type of connection, you required to put different configuration in the </w:t>
+      </w:r>
+      <w:proofErr w:type="spellStart"/>
+      <w:r>
+        <w:rPr>
+          <w:rFonts w:ascii="Arial" w:eastAsia="Times New Roman" w:hAnsi="Arial" w:cs="Arial"/>
+          <w:color w:val="000000"/>
+          <w:sz w:val="20"/>
+          <w:szCs w:val="20"/>
+        </w:rPr>
+        <w:t>config</w:t>
+      </w:r>
+      <w:proofErr w:type="spellEnd"/>
+      <w:r>
+        <w:rPr>
+          <w:rFonts w:ascii="Arial" w:eastAsia="Times New Roman" w:hAnsi="Arial" w:cs="Arial"/>
+          <w:color w:val="000000"/>
+          <w:sz w:val="20"/>
+          <w:szCs w:val="20"/>
+        </w:rPr>
+        <w:t xml:space="preserve"> file:</w:t>
+      </w:r>
+    </w:p>
+    <w:p>
+      <w:r>
+        <w:t xml:space="preserve">TCP </w:t>
+      </w:r>
+      <w:r>
+        <w:t xml:space="preserve">server: </w:t>
+      </w:r>
+      <w:proofErr w:type="spellStart"/>
+      <w:r>
+        <w:t>responder_port</w:t>
+      </w:r>
+      <w:proofErr w:type="spellEnd"/>
+      <w:r>
+        <w:t xml:space="preserve"> = the port of the server</w:t>
+      </w:r>
+      <w:r>
+        <w:br/>
+      </w:r>
+      <w:r>
+        <w:br/>
+        <w:t xml:space="preserve">TCP </w:t>
+      </w:r>
+      <w:r>
+        <w:t xml:space="preserve">client: </w:t>
+      </w:r>
+      <w:proofErr w:type="spellStart"/>
+      <w:r>
+        <w:t>responder_port</w:t>
+      </w:r>
+      <w:proofErr w:type="spellEnd"/>
+      <w:r>
+        <w:t xml:space="preserve"> = the port of the server</w:t>
+      </w:r>
+      <w:r>
+        <w:t xml:space="preserve">, </w:t>
+      </w:r>
+      <w:proofErr w:type="spellStart"/>
+      <w:r>
+        <w:t>responder_ip</w:t>
+      </w:r>
+      <w:proofErr w:type="spellEnd"/>
+      <w:r>
+        <w:t xml:space="preserve"> = the </w:t>
+      </w:r>
+      <w:proofErr w:type="spellStart"/>
+      <w:r>
+        <w:t>ip</w:t>
+      </w:r>
+      <w:proofErr w:type="spellEnd"/>
+      <w:r>
+        <w:t xml:space="preserve"> of the server</w:t>
+      </w:r>
+      <w:r>
+        <w:br/>
+      </w:r>
+      <w:r>
+        <w:br/>
+        <w:t xml:space="preserve">UDP </w:t>
+      </w:r>
+      <w:r>
+        <w:t xml:space="preserve">responder: </w:t>
+      </w:r>
+      <w:proofErr w:type="spellStart"/>
+      <w:r>
+        <w:t>responder_port</w:t>
+      </w:r>
+      <w:proofErr w:type="spellEnd"/>
+      <w:r>
+        <w:t xml:space="preserve"> = the port of the server</w:t>
+      </w:r>
+      <w:r>
+        <w:br/>
+      </w:r>
+      <w:r>
+        <w:br/>
+        <w:t xml:space="preserve">UDP </w:t>
+      </w:r>
+      <w:r>
+        <w:t>initiator</w:t>
+      </w:r>
+      <w:r>
+        <w:t xml:space="preserve">: </w:t>
+      </w:r>
+      <w:proofErr w:type="spellStart"/>
+      <w:r>
+        <w:t>responder_port</w:t>
+      </w:r>
+      <w:proofErr w:type="spellEnd"/>
+      <w:r>
+        <w:t xml:space="preserve"> =</w:t>
+      </w:r>
+      <w:r>
+        <w:t xml:space="preserve"> </w:t>
+      </w:r>
+      <w:r>
+        <w:t xml:space="preserve">the port of the </w:t>
+      </w:r>
+      <w:r>
+        <w:t>server,</w:t>
+      </w:r>
+      <w:r>
+        <w:t xml:space="preserve"> </w:t>
+      </w:r>
+      <w:proofErr w:type="spellStart"/>
+      <w:r>
+        <w:t>responder_ip</w:t>
+      </w:r>
+      <w:proofErr w:type="spellEnd"/>
+      <w:r>
+        <w:t xml:space="preserve"> = the </w:t>
+      </w:r>
+      <w:proofErr w:type="spellStart"/>
+      <w:r>
+        <w:t>ip</w:t>
+      </w:r>
+      <w:proofErr w:type="spellEnd"/>
+      <w:r>
+        <w:t xml:space="preserve"> of the server</w:t>
+      </w:r>
+      <w:r>
+        <w:br/>
+      </w:r>
+      <w:r>
+        <w:br/>
+        <w:t xml:space="preserve">UDP </w:t>
+      </w:r>
+      <w:r>
+        <w:t xml:space="preserve">strict: </w:t>
+      </w:r>
+      <w:proofErr w:type="spellStart"/>
+      <w:r>
+        <w:t>local_port</w:t>
+      </w:r>
+      <w:proofErr w:type="spellEnd"/>
+      <w:r>
+        <w:t xml:space="preserve"> = the port of the c</w:t>
       </w:r>
       <w:bookmarkStart w:id="0" w:name="_GoBack"/>
       <w:bookmarkEnd w:id="0"/>
+      <w:r>
+        <w:t>urrent side</w:t>
+      </w:r>
+      <w:r>
+        <w:t xml:space="preserve">, </w:t>
+      </w:r>
+      <w:proofErr w:type="spellStart"/>
+      <w:r>
+        <w:t>responder_port</w:t>
+      </w:r>
+      <w:proofErr w:type="spellEnd"/>
+      <w:r>
+        <w:t xml:space="preserve"> = the port of the other side</w:t>
+      </w:r>
+      <w:r>
+        <w:t xml:space="preserve">, </w:t>
+      </w:r>
+      <w:proofErr w:type="spellStart"/>
+      <w:r>
+        <w:t>responder_ip</w:t>
+      </w:r>
+      <w:proofErr w:type="spellEnd"/>
+      <w:r>
+        <w:t xml:space="preserve"> = the </w:t>
+      </w:r>
+      <w:proofErr w:type="spellStart"/>
+      <w:r>
+        <w:t>ip</w:t>
+      </w:r>
+      <w:proofErr w:type="spellEnd"/>
+      <w:r>
+        <w:t xml:space="preserve"> of the other side. </w:t>
+      </w:r>
+      <w:proofErr w:type="spellStart"/>
+      <w:r>
+        <w:t>Local_ip</w:t>
+      </w:r>
+      <w:proofErr w:type="spellEnd"/>
+      <w:r>
+        <w:t xml:space="preserve"> = the </w:t>
+      </w:r>
+      <w:proofErr w:type="spellStart"/>
+      <w:r>
+        <w:t>ip</w:t>
+      </w:r>
+      <w:proofErr w:type="spellEnd"/>
+      <w:r>
+        <w:t xml:space="preserve"> of the local side, this </w:t>
+      </w:r>
+      <w:proofErr w:type="spellStart"/>
+      <w:r>
+        <w:t>config</w:t>
+      </w:r>
+      <w:proofErr w:type="spellEnd"/>
+      <w:r>
+        <w:t xml:space="preserve"> is </w:t>
+      </w:r>
+      <w:proofErr w:type="spellStart"/>
+      <w:r>
+        <w:t>usefull</w:t>
+      </w:r>
+      <w:proofErr w:type="spellEnd"/>
+      <w:r>
+        <w:t xml:space="preserve"> for the other side in order to know which </w:t>
+      </w:r>
+      <w:proofErr w:type="spellStart"/>
+      <w:r>
+        <w:t>ip</w:t>
+      </w:r>
+      <w:proofErr w:type="spellEnd"/>
+      <w:r>
+        <w:t xml:space="preserve"> to bind. </w:t>
+      </w:r>
     </w:p>
     <w:p>
-      <w:pPr>
-        <w:spacing w:before="360" w:after="41" w:line="240" w:lineRule="auto"/>
-        <w:outlineLvl w:val="1"/>
-        <w:rPr>
-          <w:rFonts w:ascii="Arial" w:eastAsia="Times New Roman" w:hAnsi="Arial" w:cs="Arial"/>
-          <w:color w:val="000000"/>
-          <w:sz w:val="20"/>
-          <w:szCs w:val="20"/>
-        </w:rPr>
-      </w:pPr>
-      <w:r>
-        <w:rPr>
-          <w:rFonts w:ascii="Arial" w:eastAsia="Times New Roman" w:hAnsi="Arial" w:cs="Arial"/>
-          <w:color w:val="000000"/>
-          <w:sz w:val="20"/>
-          <w:szCs w:val="20"/>
-        </w:rPr>
-        <w:t xml:space="preserve">In order to create each type of connection, you required to put different configuration in the </w:t>
-      </w:r>
-      <w:proofErr w:type="spellStart"/>
-      <w:r>
-        <w:rPr>
-          <w:rFonts w:ascii="Arial" w:eastAsia="Times New Roman" w:hAnsi="Arial" w:cs="Arial"/>
-          <w:color w:val="000000"/>
-          <w:sz w:val="20"/>
-          <w:szCs w:val="20"/>
-        </w:rPr>
-        <w:t>config</w:t>
-      </w:r>
-      <w:proofErr w:type="spellEnd"/>
-      <w:r>
-        <w:rPr>
-          <w:rFonts w:ascii="Arial" w:eastAsia="Times New Roman" w:hAnsi="Arial" w:cs="Arial"/>
-          <w:color w:val="000000"/>
-          <w:sz w:val="20"/>
-          <w:szCs w:val="20"/>
-        </w:rPr>
-        <w:t xml:space="preserve"> file:</w:t>
+      <w:r>
+        <w:t>Note that this configuration will changed from the two side. For example:</w:t>
       </w:r>
     </w:p>
     <w:p>
       <w:r>
-        <w:t xml:space="preserve">TCP </w:t>
-      </w:r>
-      <w:r>
-        <w:t xml:space="preserve">server: </w:t>
+        <w:t xml:space="preserve">One side UDP strict configuration: </w:t>
+      </w:r>
+      <w:proofErr w:type="spellStart"/>
+      <w:r>
+        <w:t>local_port</w:t>
+      </w:r>
+      <w:proofErr w:type="spellEnd"/>
+      <w:r>
+        <w:t xml:space="preserve"> = 1111, </w:t>
       </w:r>
       <w:proofErr w:type="spellStart"/>
       <w:r>
@@ -8111,238 +8317,23 @@
       </w:r>
       <w:proofErr w:type="spellEnd"/>
       <w:r>
-        <w:t xml:space="preserve"> = the port of the server</w:t>
-      </w:r>
-      <w:r>
-        <w:br/>
-      </w:r>
-      <w:r>
-        <w:br/>
-        <w:t xml:space="preserve">TCP </w:t>
-      </w:r>
-      <w:r>
-        <w:t xml:space="preserve">client: </w:t>
-      </w:r>
-      <w:proofErr w:type="spellStart"/>
-      <w:r>
-        <w:t>responder_port</w:t>
-      </w:r>
-      <w:proofErr w:type="spellEnd"/>
-      <w:r>
-        <w:t xml:space="preserve"> = the port of the server</w:t>
-      </w:r>
-      <w:r>
-        <w:t xml:space="preserve">, </w:t>
-      </w:r>
-      <w:proofErr w:type="spellStart"/>
-      <w:r>
-        <w:t>responder_ip</w:t>
-      </w:r>
-      <w:proofErr w:type="spellEnd"/>
-      <w:r>
-        <w:t xml:space="preserve"> = the </w:t>
-      </w:r>
-      <w:proofErr w:type="spellStart"/>
+        <w:t xml:space="preserve"> = 2222, </w:t>
+      </w:r>
+      <w:proofErr w:type="spellStart"/>
+      <w:r>
+        <w:t>responder_</w:t>
+      </w:r>
       <w:r>
         <w:t>ip</w:t>
       </w:r>
       <w:proofErr w:type="spellEnd"/>
       <w:r>
-        <w:t xml:space="preserve"> of the server</w:t>
-      </w:r>
-      <w:r>
-        <w:br/>
-      </w:r>
-      <w:r>
-        <w:br/>
-        <w:t xml:space="preserve">UDP </w:t>
-      </w:r>
-      <w:r>
-        <w:t xml:space="preserve">responder: </w:t>
-      </w:r>
-      <w:proofErr w:type="spellStart"/>
-      <w:r>
-        <w:t>responder_port</w:t>
-      </w:r>
-      <w:proofErr w:type="spellEnd"/>
-      <w:r>
-        <w:t xml:space="preserve"> = the port of the server</w:t>
-      </w:r>
-      <w:r>
-        <w:br/>
-      </w:r>
-      <w:r>
-        <w:br/>
-        <w:t xml:space="preserve">UDP </w:t>
-      </w:r>
-      <w:r>
-        <w:t xml:space="preserve">client: </w:t>
-      </w:r>
-      <w:proofErr w:type="spellStart"/>
-      <w:r>
-        <w:t>responder_port</w:t>
-      </w:r>
-      <w:proofErr w:type="spellEnd"/>
-      <w:r>
-        <w:t xml:space="preserve"> =</w:t>
-      </w:r>
-      <w:r>
-        <w:t xml:space="preserve"> </w:t>
-      </w:r>
-      <w:r>
-        <w:t xml:space="preserve">the port of the </w:t>
-      </w:r>
-      <w:r>
-        <w:t>server,</w:t>
-      </w:r>
-      <w:r>
-        <w:t xml:space="preserve"> </w:t>
-      </w:r>
-      <w:proofErr w:type="spellStart"/>
-      <w:r>
-        <w:t>responder_ip</w:t>
-      </w:r>
-      <w:proofErr w:type="spellEnd"/>
-      <w:r>
-        <w:t xml:space="preserve"> = the </w:t>
-      </w:r>
-      <w:proofErr w:type="spellStart"/>
-      <w:r>
-        <w:t>ip</w:t>
-      </w:r>
-      <w:proofErr w:type="spellEnd"/>
-      <w:r>
-        <w:t xml:space="preserve"> of the server</w:t>
-      </w:r>
-      <w:r>
-        <w:br/>
-      </w:r>
-      <w:r>
-        <w:br/>
-        <w:t xml:space="preserve">UDP </w:t>
-      </w:r>
-      <w:r>
-        <w:t xml:space="preserve">strict: </w:t>
-      </w:r>
-      <w:proofErr w:type="spellStart"/>
-      <w:r>
-        <w:t>local_port</w:t>
-      </w:r>
-      <w:proofErr w:type="spellEnd"/>
-      <w:r>
-        <w:t xml:space="preserve"> = the port of the current side</w:t>
-      </w:r>
-      <w:r>
-        <w:t xml:space="preserve">, </w:t>
-      </w:r>
-      <w:proofErr w:type="spellStart"/>
-      <w:r>
-        <w:t>responder_port</w:t>
-      </w:r>
-      <w:proofErr w:type="spellEnd"/>
-      <w:r>
-        <w:t xml:space="preserve"> = the port of the other side</w:t>
-      </w:r>
-      <w:r>
-        <w:t xml:space="preserve">, </w:t>
-      </w:r>
-      <w:proofErr w:type="spellStart"/>
-      <w:r>
-        <w:t>responder_ip</w:t>
-      </w:r>
-      <w:proofErr w:type="spellEnd"/>
-      <w:r>
-        <w:t xml:space="preserve"> = the </w:t>
-      </w:r>
-      <w:proofErr w:type="spellStart"/>
-      <w:r>
-        <w:t>ip</w:t>
-      </w:r>
-      <w:proofErr w:type="spellEnd"/>
-      <w:r>
-        <w:t xml:space="preserve"> of the other side. </w:t>
-      </w:r>
-      <w:proofErr w:type="spellStart"/>
-      <w:r>
-        <w:t>Local_ip</w:t>
-      </w:r>
-      <w:proofErr w:type="spellEnd"/>
-      <w:r>
-        <w:t xml:space="preserve"> = the </w:t>
-      </w:r>
-      <w:proofErr w:type="spellStart"/>
-      <w:r>
-        <w:t>ip</w:t>
-      </w:r>
-      <w:proofErr w:type="spellEnd"/>
-      <w:r>
-        <w:t xml:space="preserve"> of the local side, this </w:t>
-      </w:r>
-      <w:proofErr w:type="spellStart"/>
-      <w:r>
-        <w:t>config</w:t>
-      </w:r>
-      <w:proofErr w:type="spellEnd"/>
-      <w:r>
-        <w:t xml:space="preserve"> is </w:t>
-      </w:r>
-      <w:proofErr w:type="spellStart"/>
-      <w:r>
-        <w:t>usefull</w:t>
-      </w:r>
-      <w:proofErr w:type="spellEnd"/>
-      <w:r>
-        <w:t xml:space="preserve"> for the other side in order to know which </w:t>
-      </w:r>
-      <w:proofErr w:type="spellStart"/>
-      <w:r>
-        <w:t>ip</w:t>
-      </w:r>
-      <w:proofErr w:type="spellEnd"/>
-      <w:r>
-        <w:t xml:space="preserve"> to bind. </w:t>
+        <w:t xml:space="preserve"> = "2.2.2.2"</w:t>
       </w:r>
     </w:p>
     <w:p>
       <w:r>
-        <w:t>Note that this configuration will changed from the two side. For example:</w:t>
-      </w:r>
-    </w:p>
-    <w:p>
-      <w:r>
         <w:lastRenderedPageBreak/>
-        <w:t xml:space="preserve">One side UDP strict configuration: </w:t>
-      </w:r>
-      <w:proofErr w:type="spellStart"/>
-      <w:r>
-        <w:t>local_port</w:t>
-      </w:r>
-      <w:proofErr w:type="spellEnd"/>
-      <w:r>
-        <w:t xml:space="preserve"> = 1111, </w:t>
-      </w:r>
-      <w:proofErr w:type="spellStart"/>
-      <w:r>
-        <w:t>responder_port</w:t>
-      </w:r>
-      <w:proofErr w:type="spellEnd"/>
-      <w:r>
-        <w:t xml:space="preserve"> = 2222, </w:t>
-      </w:r>
-      <w:proofErr w:type="spellStart"/>
-      <w:r>
-        <w:t>responder_</w:t>
-      </w:r>
-      <w:r>
-        <w:t>ip</w:t>
-      </w:r>
-      <w:proofErr w:type="spellEnd"/>
-      <w:r>
-        <w:t xml:space="preserve"> = "2.2.2.2"</w:t>
-      </w:r>
-    </w:p>
-    <w:p>
-      <w:r>
         <w:t xml:space="preserve">Other side UDP strict configuration: </w:t>
       </w:r>
       <w:proofErr w:type="spellStart"/>

</xml_diff>

<commit_message>
the unittest is working prefectly
</commit_message>
<xml_diff>
--- a/shared_memory_design.docx
+++ b/shared_memory_design.docx
@@ -17,6 +17,7 @@
           <w:szCs w:val="28"/>
         </w:rPr>
       </w:pPr>
+      <w:bookmarkStart w:id="0" w:name="_Toc69641688"/>
       <w:r>
         <w:rPr>
           <w:rFonts w:ascii="Arial" w:eastAsia="Times New Roman" w:hAnsi="Arial" w:cs="Arial"/>
@@ -27,6 +28,7 @@
         </w:rPr>
         <w:t>Introduction</w:t>
       </w:r>
+      <w:bookmarkEnd w:id="0"/>
     </w:p>
     <w:p>
       <w:pPr>
@@ -68,6 +70,1849 @@
         <w:t xml:space="preserve">Accordingly, this article is divided to four separate parts, each of them describe on of the following features. </w:t>
       </w:r>
     </w:p>
+    <w:p>
+      <w:pPr>
+        <w:spacing w:after="41" w:line="240" w:lineRule="auto"/>
+        <w:outlineLvl w:val="1"/>
+        <w:rPr>
+          <w:rFonts w:ascii="Arial" w:eastAsia="Times New Roman" w:hAnsi="Arial" w:cs="Arial"/>
+          <w:b/>
+          <w:bCs/>
+          <w:color w:val="000000"/>
+          <w:sz w:val="24"/>
+          <w:szCs w:val="24"/>
+        </w:rPr>
+      </w:pPr>
+      <w:bookmarkStart w:id="1" w:name="_Toc69641689"/>
+      <w:r>
+        <w:rPr>
+          <w:rFonts w:ascii="Arial" w:eastAsia="Times New Roman" w:hAnsi="Arial" w:cs="Arial"/>
+          <w:b/>
+          <w:bCs/>
+          <w:color w:val="000000"/>
+          <w:sz w:val="24"/>
+          <w:szCs w:val="24"/>
+        </w:rPr>
+        <w:t>Table of c</w:t>
+      </w:r>
+      <w:r>
+        <w:rPr>
+          <w:rFonts w:ascii="Arial" w:eastAsia="Times New Roman" w:hAnsi="Arial" w:cs="Arial"/>
+          <w:b/>
+          <w:bCs/>
+          <w:color w:val="000000"/>
+          <w:sz w:val="24"/>
+          <w:szCs w:val="24"/>
+        </w:rPr>
+        <w:t>ontent</w:t>
+      </w:r>
+      <w:bookmarkEnd w:id="1"/>
+    </w:p>
+    <w:sdt>
+      <w:sdtPr>
+        <w:id w:val="1997682098"/>
+        <w:docPartObj>
+          <w:docPartGallery w:val="Table of Contents"/>
+          <w:docPartUnique/>
+        </w:docPartObj>
+      </w:sdtPr>
+      <w:sdtEndPr>
+        <w:rPr>
+          <w:rFonts w:asciiTheme="minorHAnsi" w:eastAsiaTheme="minorHAnsi" w:hAnsiTheme="minorHAnsi" w:cstheme="minorBidi"/>
+          <w:color w:val="auto"/>
+          <w:sz w:val="22"/>
+          <w:szCs w:val="22"/>
+          <w:lang w:bidi="he-IL"/>
+        </w:rPr>
+      </w:sdtEndPr>
+      <w:sdtContent>
+        <w:p>
+          <w:pPr>
+            <w:pStyle w:val="TOCHeading"/>
+          </w:pPr>
+          <w:r>
+            <w:t>Contents</w:t>
+          </w:r>
+        </w:p>
+        <w:p>
+          <w:pPr>
+            <w:pStyle w:val="TOC1"/>
+            <w:tabs>
+              <w:tab w:val="right" w:leader="dot" w:pos="10790"/>
+            </w:tabs>
+            <w:rPr>
+              <w:noProof/>
+            </w:rPr>
+          </w:pPr>
+          <w:r>
+            <w:fldChar w:fldCharType="begin"/>
+          </w:r>
+          <w:r>
+            <w:instrText xml:space="preserve"> TOC \o "1-3" \h \z \u </w:instrText>
+          </w:r>
+          <w:r>
+            <w:fldChar w:fldCharType="separate"/>
+          </w:r>
+          <w:hyperlink w:anchor="_Toc69641688" w:history="1">
+            <w:r>
+              <w:rPr>
+                <w:rStyle w:val="Hyperlink"/>
+                <w:rFonts w:ascii="Arial" w:eastAsia="Times New Roman" w:hAnsi="Arial" w:cs="Arial"/>
+                <w:noProof/>
+                <w:kern w:val="36"/>
+              </w:rPr>
+              <w:t>Introduction</w:t>
+            </w:r>
+            <w:r>
+              <w:rPr>
+                <w:noProof/>
+                <w:webHidden/>
+              </w:rPr>
+              <w:tab/>
+            </w:r>
+            <w:r>
+              <w:rPr>
+                <w:rStyle w:val="Hyperlink"/>
+                <w:noProof/>
+                <w:rtl/>
+              </w:rPr>
+              <w:fldChar w:fldCharType="begin"/>
+            </w:r>
+            <w:r>
+              <w:rPr>
+                <w:noProof/>
+                <w:webHidden/>
+              </w:rPr>
+              <w:instrText xml:space="preserve"> PAGEREF _Toc69641688 \h </w:instrText>
+            </w:r>
+            <w:r>
+              <w:rPr>
+                <w:rStyle w:val="Hyperlink"/>
+                <w:noProof/>
+                <w:rtl/>
+              </w:rPr>
+            </w:r>
+            <w:r>
+              <w:rPr>
+                <w:rStyle w:val="Hyperlink"/>
+                <w:noProof/>
+                <w:rtl/>
+              </w:rPr>
+              <w:fldChar w:fldCharType="separate"/>
+            </w:r>
+            <w:r>
+              <w:rPr>
+                <w:noProof/>
+                <w:webHidden/>
+              </w:rPr>
+              <w:t>1</w:t>
+            </w:r>
+            <w:r>
+              <w:rPr>
+                <w:rStyle w:val="Hyperlink"/>
+                <w:noProof/>
+                <w:rtl/>
+              </w:rPr>
+              <w:fldChar w:fldCharType="end"/>
+            </w:r>
+          </w:hyperlink>
+        </w:p>
+        <w:p>
+          <w:pPr>
+            <w:pStyle w:val="TOC2"/>
+            <w:tabs>
+              <w:tab w:val="right" w:leader="dot" w:pos="10790"/>
+            </w:tabs>
+            <w:rPr>
+              <w:noProof/>
+            </w:rPr>
+          </w:pPr>
+          <w:hyperlink w:anchor="_Toc69641689" w:history="1">
+            <w:r>
+              <w:rPr>
+                <w:rStyle w:val="Hyperlink"/>
+                <w:rFonts w:ascii="Arial" w:eastAsia="Times New Roman" w:hAnsi="Arial" w:cs="Arial"/>
+                <w:b/>
+                <w:bCs/>
+                <w:noProof/>
+              </w:rPr>
+              <w:t>Table of content</w:t>
+            </w:r>
+            <w:r>
+              <w:rPr>
+                <w:noProof/>
+                <w:webHidden/>
+              </w:rPr>
+              <w:tab/>
+            </w:r>
+            <w:r>
+              <w:rPr>
+                <w:rStyle w:val="Hyperlink"/>
+                <w:noProof/>
+                <w:rtl/>
+              </w:rPr>
+              <w:fldChar w:fldCharType="begin"/>
+            </w:r>
+            <w:r>
+              <w:rPr>
+                <w:noProof/>
+                <w:webHidden/>
+              </w:rPr>
+              <w:instrText xml:space="preserve"> PAGEREF _Toc69641689 \h </w:instrText>
+            </w:r>
+            <w:r>
+              <w:rPr>
+                <w:rStyle w:val="Hyperlink"/>
+                <w:noProof/>
+                <w:rtl/>
+              </w:rPr>
+            </w:r>
+            <w:r>
+              <w:rPr>
+                <w:rStyle w:val="Hyperlink"/>
+                <w:noProof/>
+                <w:rtl/>
+              </w:rPr>
+              <w:fldChar w:fldCharType="separate"/>
+            </w:r>
+            <w:r>
+              <w:rPr>
+                <w:noProof/>
+                <w:webHidden/>
+              </w:rPr>
+              <w:t>1</w:t>
+            </w:r>
+            <w:r>
+              <w:rPr>
+                <w:rStyle w:val="Hyperlink"/>
+                <w:noProof/>
+                <w:rtl/>
+              </w:rPr>
+              <w:fldChar w:fldCharType="end"/>
+            </w:r>
+          </w:hyperlink>
+        </w:p>
+        <w:p>
+          <w:pPr>
+            <w:pStyle w:val="TOC1"/>
+            <w:tabs>
+              <w:tab w:val="right" w:leader="dot" w:pos="10790"/>
+            </w:tabs>
+            <w:rPr>
+              <w:noProof/>
+            </w:rPr>
+          </w:pPr>
+          <w:hyperlink w:anchor="_Toc69641690" w:history="1">
+            <w:r>
+              <w:rPr>
+                <w:rStyle w:val="Hyperlink"/>
+                <w:rFonts w:ascii="Arial" w:eastAsia="Times New Roman" w:hAnsi="Arial" w:cs="Arial"/>
+                <w:noProof/>
+                <w:kern w:val="36"/>
+              </w:rPr>
+              <w:t>Shared M</w:t>
+            </w:r>
+            <w:r>
+              <w:rPr>
+                <w:rStyle w:val="Hyperlink"/>
+                <w:rFonts w:ascii="Arial" w:eastAsia="Times New Roman" w:hAnsi="Arial" w:cs="Arial"/>
+                <w:noProof/>
+                <w:kern w:val="36"/>
+              </w:rPr>
+              <w:t>e</w:t>
+            </w:r>
+            <w:r>
+              <w:rPr>
+                <w:rStyle w:val="Hyperlink"/>
+                <w:rFonts w:ascii="Arial" w:eastAsia="Times New Roman" w:hAnsi="Arial" w:cs="Arial"/>
+                <w:noProof/>
+                <w:kern w:val="36"/>
+              </w:rPr>
+              <w:t>mory Server</w:t>
+            </w:r>
+            <w:r>
+              <w:rPr>
+                <w:noProof/>
+                <w:webHidden/>
+              </w:rPr>
+              <w:tab/>
+            </w:r>
+            <w:r>
+              <w:rPr>
+                <w:rStyle w:val="Hyperlink"/>
+                <w:noProof/>
+                <w:rtl/>
+              </w:rPr>
+              <w:fldChar w:fldCharType="begin"/>
+            </w:r>
+            <w:r>
+              <w:rPr>
+                <w:noProof/>
+                <w:webHidden/>
+              </w:rPr>
+              <w:instrText xml:space="preserve"> PAGEREF _Toc69641690 \h </w:instrText>
+            </w:r>
+            <w:r>
+              <w:rPr>
+                <w:rStyle w:val="Hyperlink"/>
+                <w:noProof/>
+                <w:rtl/>
+              </w:rPr>
+            </w:r>
+            <w:r>
+              <w:rPr>
+                <w:rStyle w:val="Hyperlink"/>
+                <w:noProof/>
+                <w:rtl/>
+              </w:rPr>
+              <w:fldChar w:fldCharType="separate"/>
+            </w:r>
+            <w:r>
+              <w:rPr>
+                <w:noProof/>
+                <w:webHidden/>
+              </w:rPr>
+              <w:t>1</w:t>
+            </w:r>
+            <w:r>
+              <w:rPr>
+                <w:rStyle w:val="Hyperlink"/>
+                <w:noProof/>
+                <w:rtl/>
+              </w:rPr>
+              <w:fldChar w:fldCharType="end"/>
+            </w:r>
+          </w:hyperlink>
+        </w:p>
+        <w:p>
+          <w:pPr>
+            <w:pStyle w:val="TOC2"/>
+            <w:tabs>
+              <w:tab w:val="right" w:leader="dot" w:pos="10790"/>
+            </w:tabs>
+            <w:rPr>
+              <w:noProof/>
+            </w:rPr>
+          </w:pPr>
+          <w:hyperlink w:anchor="_Toc69641691" w:history="1">
+            <w:r>
+              <w:rPr>
+                <w:rStyle w:val="Hyperlink"/>
+                <w:rFonts w:ascii="Arial" w:eastAsia="Times New Roman" w:hAnsi="Arial" w:cs="Arial"/>
+                <w:b/>
+                <w:bCs/>
+                <w:noProof/>
+              </w:rPr>
+              <w:t>About</w:t>
+            </w:r>
+            <w:r>
+              <w:rPr>
+                <w:noProof/>
+                <w:webHidden/>
+              </w:rPr>
+              <w:tab/>
+            </w:r>
+            <w:r>
+              <w:rPr>
+                <w:rStyle w:val="Hyperlink"/>
+                <w:noProof/>
+                <w:rtl/>
+              </w:rPr>
+              <w:fldChar w:fldCharType="begin"/>
+            </w:r>
+            <w:r>
+              <w:rPr>
+                <w:noProof/>
+                <w:webHidden/>
+              </w:rPr>
+              <w:instrText xml:space="preserve"> PAGEREF _Toc69641691 \h </w:instrText>
+            </w:r>
+            <w:r>
+              <w:rPr>
+                <w:rStyle w:val="Hyperlink"/>
+                <w:noProof/>
+                <w:rtl/>
+              </w:rPr>
+            </w:r>
+            <w:r>
+              <w:rPr>
+                <w:rStyle w:val="Hyperlink"/>
+                <w:noProof/>
+                <w:rtl/>
+              </w:rPr>
+              <w:fldChar w:fldCharType="separate"/>
+            </w:r>
+            <w:r>
+              <w:rPr>
+                <w:noProof/>
+                <w:webHidden/>
+              </w:rPr>
+              <w:t>1</w:t>
+            </w:r>
+            <w:r>
+              <w:rPr>
+                <w:rStyle w:val="Hyperlink"/>
+                <w:noProof/>
+                <w:rtl/>
+              </w:rPr>
+              <w:fldChar w:fldCharType="end"/>
+            </w:r>
+          </w:hyperlink>
+        </w:p>
+        <w:p>
+          <w:pPr>
+            <w:pStyle w:val="TOC2"/>
+            <w:tabs>
+              <w:tab w:val="right" w:leader="dot" w:pos="10790"/>
+            </w:tabs>
+            <w:rPr>
+              <w:noProof/>
+            </w:rPr>
+          </w:pPr>
+          <w:hyperlink w:anchor="_Toc69641692" w:history="1">
+            <w:r>
+              <w:rPr>
+                <w:rStyle w:val="Hyperlink"/>
+                <w:rFonts w:ascii="Arial" w:eastAsia="Times New Roman" w:hAnsi="Arial" w:cs="Arial"/>
+                <w:b/>
+                <w:bCs/>
+                <w:noProof/>
+              </w:rPr>
+              <w:t>Protocol</w:t>
+            </w:r>
+            <w:r>
+              <w:rPr>
+                <w:noProof/>
+                <w:webHidden/>
+              </w:rPr>
+              <w:tab/>
+            </w:r>
+            <w:r>
+              <w:rPr>
+                <w:rStyle w:val="Hyperlink"/>
+                <w:noProof/>
+                <w:rtl/>
+              </w:rPr>
+              <w:fldChar w:fldCharType="begin"/>
+            </w:r>
+            <w:r>
+              <w:rPr>
+                <w:noProof/>
+                <w:webHidden/>
+              </w:rPr>
+              <w:instrText xml:space="preserve"> PAGEREF _Toc69641692 \h </w:instrText>
+            </w:r>
+            <w:r>
+              <w:rPr>
+                <w:rStyle w:val="Hyperlink"/>
+                <w:noProof/>
+                <w:rtl/>
+              </w:rPr>
+            </w:r>
+            <w:r>
+              <w:rPr>
+                <w:rStyle w:val="Hyperlink"/>
+                <w:noProof/>
+                <w:rtl/>
+              </w:rPr>
+              <w:fldChar w:fldCharType="separate"/>
+            </w:r>
+            <w:r>
+              <w:rPr>
+                <w:noProof/>
+                <w:webHidden/>
+              </w:rPr>
+              <w:t>1</w:t>
+            </w:r>
+            <w:r>
+              <w:rPr>
+                <w:rStyle w:val="Hyperlink"/>
+                <w:noProof/>
+                <w:rtl/>
+              </w:rPr>
+              <w:fldChar w:fldCharType="end"/>
+            </w:r>
+          </w:hyperlink>
+        </w:p>
+        <w:p>
+          <w:pPr>
+            <w:pStyle w:val="TOC2"/>
+            <w:tabs>
+              <w:tab w:val="right" w:leader="dot" w:pos="10790"/>
+            </w:tabs>
+            <w:rPr>
+              <w:noProof/>
+            </w:rPr>
+          </w:pPr>
+          <w:hyperlink w:anchor="_Toc69641693" w:history="1">
+            <w:r>
+              <w:rPr>
+                <w:rStyle w:val="Hyperlink"/>
+                <w:rFonts w:ascii="Arial" w:eastAsia="Times New Roman" w:hAnsi="Arial" w:cs="Arial"/>
+                <w:b/>
+                <w:bCs/>
+                <w:noProof/>
+              </w:rPr>
+              <w:t>Flow</w:t>
+            </w:r>
+            <w:r>
+              <w:rPr>
+                <w:noProof/>
+                <w:webHidden/>
+              </w:rPr>
+              <w:tab/>
+            </w:r>
+            <w:r>
+              <w:rPr>
+                <w:rStyle w:val="Hyperlink"/>
+                <w:noProof/>
+                <w:rtl/>
+              </w:rPr>
+              <w:fldChar w:fldCharType="begin"/>
+            </w:r>
+            <w:r>
+              <w:rPr>
+                <w:noProof/>
+                <w:webHidden/>
+              </w:rPr>
+              <w:instrText xml:space="preserve"> PAGEREF _Toc69641693 \h </w:instrText>
+            </w:r>
+            <w:r>
+              <w:rPr>
+                <w:rStyle w:val="Hyperlink"/>
+                <w:noProof/>
+                <w:rtl/>
+              </w:rPr>
+            </w:r>
+            <w:r>
+              <w:rPr>
+                <w:rStyle w:val="Hyperlink"/>
+                <w:noProof/>
+                <w:rtl/>
+              </w:rPr>
+              <w:fldChar w:fldCharType="separate"/>
+            </w:r>
+            <w:r>
+              <w:rPr>
+                <w:noProof/>
+                <w:webHidden/>
+              </w:rPr>
+              <w:t>2</w:t>
+            </w:r>
+            <w:r>
+              <w:rPr>
+                <w:rStyle w:val="Hyperlink"/>
+                <w:noProof/>
+                <w:rtl/>
+              </w:rPr>
+              <w:fldChar w:fldCharType="end"/>
+            </w:r>
+          </w:hyperlink>
+        </w:p>
+        <w:p>
+          <w:pPr>
+            <w:pStyle w:val="TOC1"/>
+            <w:tabs>
+              <w:tab w:val="right" w:leader="dot" w:pos="10790"/>
+            </w:tabs>
+            <w:rPr>
+              <w:noProof/>
+            </w:rPr>
+          </w:pPr>
+          <w:hyperlink w:anchor="_Toc69641694" w:history="1">
+            <w:r>
+              <w:rPr>
+                <w:rStyle w:val="Hyperlink"/>
+                <w:rFonts w:ascii="Arial" w:eastAsia="Times New Roman" w:hAnsi="Arial" w:cs="Arial"/>
+                <w:noProof/>
+                <w:kern w:val="36"/>
+              </w:rPr>
+              <w:t>Shared Memory Client</w:t>
+            </w:r>
+            <w:r>
+              <w:rPr>
+                <w:noProof/>
+                <w:webHidden/>
+              </w:rPr>
+              <w:tab/>
+            </w:r>
+            <w:r>
+              <w:rPr>
+                <w:rStyle w:val="Hyperlink"/>
+                <w:noProof/>
+                <w:rtl/>
+              </w:rPr>
+              <w:fldChar w:fldCharType="begin"/>
+            </w:r>
+            <w:r>
+              <w:rPr>
+                <w:noProof/>
+                <w:webHidden/>
+              </w:rPr>
+              <w:instrText xml:space="preserve"> PAGEREF _Toc69641694 \h </w:instrText>
+            </w:r>
+            <w:r>
+              <w:rPr>
+                <w:rStyle w:val="Hyperlink"/>
+                <w:noProof/>
+                <w:rtl/>
+              </w:rPr>
+            </w:r>
+            <w:r>
+              <w:rPr>
+                <w:rStyle w:val="Hyperlink"/>
+                <w:noProof/>
+                <w:rtl/>
+              </w:rPr>
+              <w:fldChar w:fldCharType="separate"/>
+            </w:r>
+            <w:r>
+              <w:rPr>
+                <w:noProof/>
+                <w:webHidden/>
+              </w:rPr>
+              <w:t>2</w:t>
+            </w:r>
+            <w:r>
+              <w:rPr>
+                <w:rStyle w:val="Hyperlink"/>
+                <w:noProof/>
+                <w:rtl/>
+              </w:rPr>
+              <w:fldChar w:fldCharType="end"/>
+            </w:r>
+          </w:hyperlink>
+        </w:p>
+        <w:p>
+          <w:pPr>
+            <w:pStyle w:val="TOC2"/>
+            <w:tabs>
+              <w:tab w:val="right" w:leader="dot" w:pos="10790"/>
+            </w:tabs>
+            <w:rPr>
+              <w:noProof/>
+            </w:rPr>
+          </w:pPr>
+          <w:hyperlink w:anchor="_Toc69641695" w:history="1">
+            <w:r>
+              <w:rPr>
+                <w:rStyle w:val="Hyperlink"/>
+                <w:rFonts w:ascii="Arial" w:eastAsia="Times New Roman" w:hAnsi="Arial" w:cs="Arial"/>
+                <w:b/>
+                <w:bCs/>
+                <w:noProof/>
+              </w:rPr>
+              <w:t>About</w:t>
+            </w:r>
+            <w:r>
+              <w:rPr>
+                <w:noProof/>
+                <w:webHidden/>
+              </w:rPr>
+              <w:tab/>
+            </w:r>
+            <w:r>
+              <w:rPr>
+                <w:rStyle w:val="Hyperlink"/>
+                <w:noProof/>
+                <w:rtl/>
+              </w:rPr>
+              <w:fldChar w:fldCharType="begin"/>
+            </w:r>
+            <w:r>
+              <w:rPr>
+                <w:noProof/>
+                <w:webHidden/>
+              </w:rPr>
+              <w:instrText xml:space="preserve"> PAGEREF _Toc69641695 \h </w:instrText>
+            </w:r>
+            <w:r>
+              <w:rPr>
+                <w:rStyle w:val="Hyperlink"/>
+                <w:noProof/>
+                <w:rtl/>
+              </w:rPr>
+            </w:r>
+            <w:r>
+              <w:rPr>
+                <w:rStyle w:val="Hyperlink"/>
+                <w:noProof/>
+                <w:rtl/>
+              </w:rPr>
+              <w:fldChar w:fldCharType="separate"/>
+            </w:r>
+            <w:r>
+              <w:rPr>
+                <w:noProof/>
+                <w:webHidden/>
+              </w:rPr>
+              <w:t>2</w:t>
+            </w:r>
+            <w:r>
+              <w:rPr>
+                <w:rStyle w:val="Hyperlink"/>
+                <w:noProof/>
+                <w:rtl/>
+              </w:rPr>
+              <w:fldChar w:fldCharType="end"/>
+            </w:r>
+          </w:hyperlink>
+        </w:p>
+        <w:p>
+          <w:pPr>
+            <w:pStyle w:val="TOC2"/>
+            <w:tabs>
+              <w:tab w:val="right" w:leader="dot" w:pos="10790"/>
+            </w:tabs>
+            <w:rPr>
+              <w:noProof/>
+            </w:rPr>
+          </w:pPr>
+          <w:hyperlink w:anchor="_Toc69641696" w:history="1">
+            <w:r>
+              <w:rPr>
+                <w:rStyle w:val="Hyperlink"/>
+                <w:rFonts w:ascii="Arial" w:eastAsia="Times New Roman" w:hAnsi="Arial" w:cs="Arial"/>
+                <w:b/>
+                <w:bCs/>
+                <w:noProof/>
+              </w:rPr>
+              <w:t>Protocol</w:t>
+            </w:r>
+            <w:r>
+              <w:rPr>
+                <w:noProof/>
+                <w:webHidden/>
+              </w:rPr>
+              <w:tab/>
+            </w:r>
+            <w:r>
+              <w:rPr>
+                <w:rStyle w:val="Hyperlink"/>
+                <w:noProof/>
+                <w:rtl/>
+              </w:rPr>
+              <w:fldChar w:fldCharType="begin"/>
+            </w:r>
+            <w:r>
+              <w:rPr>
+                <w:noProof/>
+                <w:webHidden/>
+              </w:rPr>
+              <w:instrText xml:space="preserve"> PAGEREF _Toc69641696 \h </w:instrText>
+            </w:r>
+            <w:r>
+              <w:rPr>
+                <w:rStyle w:val="Hyperlink"/>
+                <w:noProof/>
+                <w:rtl/>
+              </w:rPr>
+            </w:r>
+            <w:r>
+              <w:rPr>
+                <w:rStyle w:val="Hyperlink"/>
+                <w:noProof/>
+                <w:rtl/>
+              </w:rPr>
+              <w:fldChar w:fldCharType="separate"/>
+            </w:r>
+            <w:r>
+              <w:rPr>
+                <w:noProof/>
+                <w:webHidden/>
+              </w:rPr>
+              <w:t>2</w:t>
+            </w:r>
+            <w:r>
+              <w:rPr>
+                <w:rStyle w:val="Hyperlink"/>
+                <w:noProof/>
+                <w:rtl/>
+              </w:rPr>
+              <w:fldChar w:fldCharType="end"/>
+            </w:r>
+          </w:hyperlink>
+        </w:p>
+        <w:p>
+          <w:pPr>
+            <w:pStyle w:val="TOC2"/>
+            <w:tabs>
+              <w:tab w:val="right" w:leader="dot" w:pos="10790"/>
+            </w:tabs>
+            <w:rPr>
+              <w:noProof/>
+            </w:rPr>
+          </w:pPr>
+          <w:hyperlink w:anchor="_Toc69641697" w:history="1">
+            <w:r>
+              <w:rPr>
+                <w:rStyle w:val="Hyperlink"/>
+                <w:rFonts w:ascii="Arial" w:eastAsia="Times New Roman" w:hAnsi="Arial" w:cs="Arial"/>
+                <w:b/>
+                <w:bCs/>
+                <w:noProof/>
+              </w:rPr>
+              <w:t>Flow</w:t>
+            </w:r>
+            <w:r>
+              <w:rPr>
+                <w:noProof/>
+                <w:webHidden/>
+              </w:rPr>
+              <w:tab/>
+            </w:r>
+            <w:r>
+              <w:rPr>
+                <w:rStyle w:val="Hyperlink"/>
+                <w:noProof/>
+                <w:rtl/>
+              </w:rPr>
+              <w:fldChar w:fldCharType="begin"/>
+            </w:r>
+            <w:r>
+              <w:rPr>
+                <w:noProof/>
+                <w:webHidden/>
+              </w:rPr>
+              <w:instrText xml:space="preserve"> PAGEREF _Toc69641697 \h </w:instrText>
+            </w:r>
+            <w:r>
+              <w:rPr>
+                <w:rStyle w:val="Hyperlink"/>
+                <w:noProof/>
+                <w:rtl/>
+              </w:rPr>
+            </w:r>
+            <w:r>
+              <w:rPr>
+                <w:rStyle w:val="Hyperlink"/>
+                <w:noProof/>
+                <w:rtl/>
+              </w:rPr>
+              <w:fldChar w:fldCharType="separate"/>
+            </w:r>
+            <w:r>
+              <w:rPr>
+                <w:noProof/>
+                <w:webHidden/>
+              </w:rPr>
+              <w:t>2</w:t>
+            </w:r>
+            <w:r>
+              <w:rPr>
+                <w:rStyle w:val="Hyperlink"/>
+                <w:noProof/>
+                <w:rtl/>
+              </w:rPr>
+              <w:fldChar w:fldCharType="end"/>
+            </w:r>
+          </w:hyperlink>
+        </w:p>
+        <w:p>
+          <w:pPr>
+            <w:pStyle w:val="TOC2"/>
+            <w:tabs>
+              <w:tab w:val="right" w:leader="dot" w:pos="10790"/>
+            </w:tabs>
+            <w:rPr>
+              <w:noProof/>
+            </w:rPr>
+          </w:pPr>
+          <w:hyperlink w:anchor="_Toc69641698" w:history="1">
+            <w:r>
+              <w:rPr>
+                <w:rStyle w:val="Hyperlink"/>
+                <w:rFonts w:ascii="Arial" w:eastAsia="Times New Roman" w:hAnsi="Arial" w:cs="Arial"/>
+                <w:b/>
+                <w:bCs/>
+                <w:noProof/>
+              </w:rPr>
+              <w:t>Shared Memory Wrapper</w:t>
+            </w:r>
+            <w:r>
+              <w:rPr>
+                <w:noProof/>
+                <w:webHidden/>
+              </w:rPr>
+              <w:tab/>
+            </w:r>
+            <w:r>
+              <w:rPr>
+                <w:rStyle w:val="Hyperlink"/>
+                <w:noProof/>
+                <w:rtl/>
+              </w:rPr>
+              <w:fldChar w:fldCharType="begin"/>
+            </w:r>
+            <w:r>
+              <w:rPr>
+                <w:noProof/>
+                <w:webHidden/>
+              </w:rPr>
+              <w:instrText xml:space="preserve"> PAGEREF _Toc69641698 \h </w:instrText>
+            </w:r>
+            <w:r>
+              <w:rPr>
+                <w:rStyle w:val="Hyperlink"/>
+                <w:noProof/>
+                <w:rtl/>
+              </w:rPr>
+            </w:r>
+            <w:r>
+              <w:rPr>
+                <w:rStyle w:val="Hyperlink"/>
+                <w:noProof/>
+                <w:rtl/>
+              </w:rPr>
+              <w:fldChar w:fldCharType="separate"/>
+            </w:r>
+            <w:r>
+              <w:rPr>
+                <w:noProof/>
+                <w:webHidden/>
+              </w:rPr>
+              <w:t>2</w:t>
+            </w:r>
+            <w:r>
+              <w:rPr>
+                <w:rStyle w:val="Hyperlink"/>
+                <w:noProof/>
+                <w:rtl/>
+              </w:rPr>
+              <w:fldChar w:fldCharType="end"/>
+            </w:r>
+          </w:hyperlink>
+        </w:p>
+        <w:p>
+          <w:pPr>
+            <w:pStyle w:val="TOC3"/>
+            <w:tabs>
+              <w:tab w:val="right" w:leader="dot" w:pos="10790"/>
+            </w:tabs>
+            <w:rPr>
+              <w:noProof/>
+            </w:rPr>
+          </w:pPr>
+          <w:hyperlink w:anchor="_Toc69641750" w:history="1">
+            <w:r>
+              <w:rPr>
+                <w:rStyle w:val="Hyperlink"/>
+                <w:rFonts w:ascii="Arial" w:eastAsia="Times New Roman" w:hAnsi="Arial" w:cs="Arial"/>
+                <w:b/>
+                <w:bCs/>
+                <w:noProof/>
+              </w:rPr>
+              <w:t>Usage</w:t>
+            </w:r>
+            <w:r>
+              <w:rPr>
+                <w:noProof/>
+                <w:webHidden/>
+              </w:rPr>
+              <w:tab/>
+            </w:r>
+            <w:r>
+              <w:rPr>
+                <w:rStyle w:val="Hyperlink"/>
+                <w:noProof/>
+                <w:rtl/>
+              </w:rPr>
+              <w:fldChar w:fldCharType="begin"/>
+            </w:r>
+            <w:r>
+              <w:rPr>
+                <w:noProof/>
+                <w:webHidden/>
+              </w:rPr>
+              <w:instrText xml:space="preserve"> PAGEREF _Toc69641750 \h </w:instrText>
+            </w:r>
+            <w:r>
+              <w:rPr>
+                <w:rStyle w:val="Hyperlink"/>
+                <w:noProof/>
+                <w:rtl/>
+              </w:rPr>
+            </w:r>
+            <w:r>
+              <w:rPr>
+                <w:rStyle w:val="Hyperlink"/>
+                <w:noProof/>
+                <w:rtl/>
+              </w:rPr>
+              <w:fldChar w:fldCharType="separate"/>
+            </w:r>
+            <w:r>
+              <w:rPr>
+                <w:noProof/>
+                <w:webHidden/>
+              </w:rPr>
+              <w:t>4</w:t>
+            </w:r>
+            <w:r>
+              <w:rPr>
+                <w:rStyle w:val="Hyperlink"/>
+                <w:noProof/>
+                <w:rtl/>
+              </w:rPr>
+              <w:fldChar w:fldCharType="end"/>
+            </w:r>
+          </w:hyperlink>
+        </w:p>
+        <w:p>
+          <w:pPr>
+            <w:pStyle w:val="TOC1"/>
+            <w:tabs>
+              <w:tab w:val="right" w:leader="dot" w:pos="10790"/>
+            </w:tabs>
+            <w:rPr>
+              <w:noProof/>
+            </w:rPr>
+          </w:pPr>
+          <w:hyperlink w:anchor="_Toc69641751" w:history="1">
+            <w:r>
+              <w:rPr>
+                <w:rStyle w:val="Hyperlink"/>
+                <w:rFonts w:ascii="Arial" w:eastAsia="Times New Roman" w:hAnsi="Arial" w:cs="Arial"/>
+                <w:noProof/>
+                <w:kern w:val="36"/>
+              </w:rPr>
+              <w:t>Transp</w:t>
+            </w:r>
+            <w:bookmarkStart w:id="2" w:name="_GoBack"/>
+            <w:bookmarkEnd w:id="2"/>
+            <w:r>
+              <w:rPr>
+                <w:rStyle w:val="Hyperlink"/>
+                <w:rFonts w:ascii="Arial" w:eastAsia="Times New Roman" w:hAnsi="Arial" w:cs="Arial"/>
+                <w:noProof/>
+                <w:kern w:val="36"/>
+              </w:rPr>
+              <w:t>ortation Protocols</w:t>
+            </w:r>
+            <w:r>
+              <w:rPr>
+                <w:noProof/>
+                <w:webHidden/>
+              </w:rPr>
+              <w:tab/>
+            </w:r>
+            <w:r>
+              <w:rPr>
+                <w:rStyle w:val="Hyperlink"/>
+                <w:noProof/>
+                <w:rtl/>
+              </w:rPr>
+              <w:fldChar w:fldCharType="begin"/>
+            </w:r>
+            <w:r>
+              <w:rPr>
+                <w:noProof/>
+                <w:webHidden/>
+              </w:rPr>
+              <w:instrText xml:space="preserve"> PAGEREF _Toc69641751 \h </w:instrText>
+            </w:r>
+            <w:r>
+              <w:rPr>
+                <w:rStyle w:val="Hyperlink"/>
+                <w:noProof/>
+                <w:rtl/>
+              </w:rPr>
+            </w:r>
+            <w:r>
+              <w:rPr>
+                <w:rStyle w:val="Hyperlink"/>
+                <w:noProof/>
+                <w:rtl/>
+              </w:rPr>
+              <w:fldChar w:fldCharType="separate"/>
+            </w:r>
+            <w:r>
+              <w:rPr>
+                <w:noProof/>
+                <w:webHidden/>
+              </w:rPr>
+              <w:t>4</w:t>
+            </w:r>
+            <w:r>
+              <w:rPr>
+                <w:rStyle w:val="Hyperlink"/>
+                <w:noProof/>
+                <w:rtl/>
+              </w:rPr>
+              <w:fldChar w:fldCharType="end"/>
+            </w:r>
+          </w:hyperlink>
+        </w:p>
+        <w:p>
+          <w:pPr>
+            <w:pStyle w:val="TOC2"/>
+            <w:tabs>
+              <w:tab w:val="right" w:leader="dot" w:pos="10790"/>
+            </w:tabs>
+            <w:rPr>
+              <w:noProof/>
+            </w:rPr>
+          </w:pPr>
+          <w:hyperlink w:anchor="_Toc69641752" w:history="1">
+            <w:r>
+              <w:rPr>
+                <w:rStyle w:val="Hyperlink"/>
+                <w:rFonts w:ascii="Arial" w:eastAsia="Times New Roman" w:hAnsi="Arial" w:cs="Arial"/>
+                <w:b/>
+                <w:bCs/>
+                <w:noProof/>
+              </w:rPr>
+              <w:t>About</w:t>
+            </w:r>
+            <w:r>
+              <w:rPr>
+                <w:noProof/>
+                <w:webHidden/>
+              </w:rPr>
+              <w:tab/>
+            </w:r>
+            <w:r>
+              <w:rPr>
+                <w:rStyle w:val="Hyperlink"/>
+                <w:noProof/>
+                <w:rtl/>
+              </w:rPr>
+              <w:fldChar w:fldCharType="begin"/>
+            </w:r>
+            <w:r>
+              <w:rPr>
+                <w:noProof/>
+                <w:webHidden/>
+              </w:rPr>
+              <w:instrText xml:space="preserve"> PAGEREF _Toc69641752 \h </w:instrText>
+            </w:r>
+            <w:r>
+              <w:rPr>
+                <w:rStyle w:val="Hyperlink"/>
+                <w:noProof/>
+                <w:rtl/>
+              </w:rPr>
+            </w:r>
+            <w:r>
+              <w:rPr>
+                <w:rStyle w:val="Hyperlink"/>
+                <w:noProof/>
+                <w:rtl/>
+              </w:rPr>
+              <w:fldChar w:fldCharType="separate"/>
+            </w:r>
+            <w:r>
+              <w:rPr>
+                <w:noProof/>
+                <w:webHidden/>
+              </w:rPr>
+              <w:t>4</w:t>
+            </w:r>
+            <w:r>
+              <w:rPr>
+                <w:rStyle w:val="Hyperlink"/>
+                <w:noProof/>
+                <w:rtl/>
+              </w:rPr>
+              <w:fldChar w:fldCharType="end"/>
+            </w:r>
+          </w:hyperlink>
+        </w:p>
+        <w:p>
+          <w:pPr>
+            <w:pStyle w:val="TOC2"/>
+            <w:tabs>
+              <w:tab w:val="right" w:leader="dot" w:pos="10790"/>
+            </w:tabs>
+            <w:rPr>
+              <w:noProof/>
+            </w:rPr>
+          </w:pPr>
+          <w:hyperlink w:anchor="_Toc69641753" w:history="1">
+            <w:r>
+              <w:rPr>
+                <w:rStyle w:val="Hyperlink"/>
+                <w:rFonts w:ascii="Arial" w:eastAsia="Times New Roman" w:hAnsi="Arial" w:cs="Arial"/>
+                <w:b/>
+                <w:bCs/>
+                <w:noProof/>
+              </w:rPr>
+              <w:t>Interface</w:t>
+            </w:r>
+            <w:r>
+              <w:rPr>
+                <w:noProof/>
+                <w:webHidden/>
+              </w:rPr>
+              <w:tab/>
+            </w:r>
+            <w:r>
+              <w:rPr>
+                <w:rStyle w:val="Hyperlink"/>
+                <w:noProof/>
+                <w:rtl/>
+              </w:rPr>
+              <w:fldChar w:fldCharType="begin"/>
+            </w:r>
+            <w:r>
+              <w:rPr>
+                <w:noProof/>
+                <w:webHidden/>
+              </w:rPr>
+              <w:instrText xml:space="preserve"> PAGEREF _Toc69641753 \h </w:instrText>
+            </w:r>
+            <w:r>
+              <w:rPr>
+                <w:rStyle w:val="Hyperlink"/>
+                <w:noProof/>
+                <w:rtl/>
+              </w:rPr>
+            </w:r>
+            <w:r>
+              <w:rPr>
+                <w:rStyle w:val="Hyperlink"/>
+                <w:noProof/>
+                <w:rtl/>
+              </w:rPr>
+              <w:fldChar w:fldCharType="separate"/>
+            </w:r>
+            <w:r>
+              <w:rPr>
+                <w:noProof/>
+                <w:webHidden/>
+              </w:rPr>
+              <w:t>4</w:t>
+            </w:r>
+            <w:r>
+              <w:rPr>
+                <w:rStyle w:val="Hyperlink"/>
+                <w:noProof/>
+                <w:rtl/>
+              </w:rPr>
+              <w:fldChar w:fldCharType="end"/>
+            </w:r>
+          </w:hyperlink>
+        </w:p>
+        <w:p>
+          <w:pPr>
+            <w:pStyle w:val="TOC2"/>
+            <w:tabs>
+              <w:tab w:val="right" w:leader="dot" w:pos="10790"/>
+            </w:tabs>
+            <w:rPr>
+              <w:noProof/>
+            </w:rPr>
+          </w:pPr>
+          <w:hyperlink w:anchor="_Toc69641754" w:history="1">
+            <w:r>
+              <w:rPr>
+                <w:rStyle w:val="Hyperlink"/>
+                <w:rFonts w:ascii="Arial" w:eastAsia="Times New Roman" w:hAnsi="Arial" w:cs="Arial"/>
+                <w:b/>
+                <w:bCs/>
+                <w:noProof/>
+              </w:rPr>
+              <w:t>TCP Device</w:t>
+            </w:r>
+            <w:r>
+              <w:rPr>
+                <w:noProof/>
+                <w:webHidden/>
+              </w:rPr>
+              <w:tab/>
+            </w:r>
+            <w:r>
+              <w:rPr>
+                <w:rStyle w:val="Hyperlink"/>
+                <w:noProof/>
+                <w:rtl/>
+              </w:rPr>
+              <w:fldChar w:fldCharType="begin"/>
+            </w:r>
+            <w:r>
+              <w:rPr>
+                <w:noProof/>
+                <w:webHidden/>
+              </w:rPr>
+              <w:instrText xml:space="preserve"> PAGEREF _Toc69641754 \h </w:instrText>
+            </w:r>
+            <w:r>
+              <w:rPr>
+                <w:rStyle w:val="Hyperlink"/>
+                <w:noProof/>
+                <w:rtl/>
+              </w:rPr>
+            </w:r>
+            <w:r>
+              <w:rPr>
+                <w:rStyle w:val="Hyperlink"/>
+                <w:noProof/>
+                <w:rtl/>
+              </w:rPr>
+              <w:fldChar w:fldCharType="separate"/>
+            </w:r>
+            <w:r>
+              <w:rPr>
+                <w:noProof/>
+                <w:webHidden/>
+              </w:rPr>
+              <w:t>4</w:t>
+            </w:r>
+            <w:r>
+              <w:rPr>
+                <w:rStyle w:val="Hyperlink"/>
+                <w:noProof/>
+                <w:rtl/>
+              </w:rPr>
+              <w:fldChar w:fldCharType="end"/>
+            </w:r>
+          </w:hyperlink>
+        </w:p>
+        <w:p>
+          <w:pPr>
+            <w:pStyle w:val="TOC2"/>
+            <w:tabs>
+              <w:tab w:val="right" w:leader="dot" w:pos="10790"/>
+            </w:tabs>
+            <w:rPr>
+              <w:noProof/>
+            </w:rPr>
+          </w:pPr>
+          <w:hyperlink w:anchor="_Toc69641760" w:history="1">
+            <w:r>
+              <w:rPr>
+                <w:rStyle w:val="Hyperlink"/>
+                <w:rFonts w:ascii="Arial" w:eastAsia="Times New Roman" w:hAnsi="Arial" w:cs="Arial"/>
+                <w:b/>
+                <w:bCs/>
+                <w:noProof/>
+              </w:rPr>
+              <w:t>TCP Client</w:t>
+            </w:r>
+            <w:r>
+              <w:rPr>
+                <w:noProof/>
+                <w:webHidden/>
+              </w:rPr>
+              <w:tab/>
+            </w:r>
+            <w:r>
+              <w:rPr>
+                <w:rStyle w:val="Hyperlink"/>
+                <w:noProof/>
+                <w:rtl/>
+              </w:rPr>
+              <w:fldChar w:fldCharType="begin"/>
+            </w:r>
+            <w:r>
+              <w:rPr>
+                <w:noProof/>
+                <w:webHidden/>
+              </w:rPr>
+              <w:instrText xml:space="preserve"> PAGEREF _Toc69641760 \h </w:instrText>
+            </w:r>
+            <w:r>
+              <w:rPr>
+                <w:rStyle w:val="Hyperlink"/>
+                <w:noProof/>
+                <w:rtl/>
+              </w:rPr>
+            </w:r>
+            <w:r>
+              <w:rPr>
+                <w:rStyle w:val="Hyperlink"/>
+                <w:noProof/>
+                <w:rtl/>
+              </w:rPr>
+              <w:fldChar w:fldCharType="separate"/>
+            </w:r>
+            <w:r>
+              <w:rPr>
+                <w:noProof/>
+                <w:webHidden/>
+              </w:rPr>
+              <w:t>4</w:t>
+            </w:r>
+            <w:r>
+              <w:rPr>
+                <w:rStyle w:val="Hyperlink"/>
+                <w:noProof/>
+                <w:rtl/>
+              </w:rPr>
+              <w:fldChar w:fldCharType="end"/>
+            </w:r>
+          </w:hyperlink>
+        </w:p>
+        <w:p>
+          <w:pPr>
+            <w:pStyle w:val="TOC2"/>
+            <w:tabs>
+              <w:tab w:val="right" w:leader="dot" w:pos="10790"/>
+            </w:tabs>
+            <w:rPr>
+              <w:noProof/>
+            </w:rPr>
+          </w:pPr>
+          <w:hyperlink w:anchor="_Toc69641761" w:history="1">
+            <w:r>
+              <w:rPr>
+                <w:rStyle w:val="Hyperlink"/>
+                <w:rFonts w:ascii="Arial" w:eastAsia="Times New Roman" w:hAnsi="Arial" w:cs="Arial"/>
+                <w:b/>
+                <w:bCs/>
+                <w:noProof/>
+              </w:rPr>
+              <w:t>TCP Server</w:t>
+            </w:r>
+            <w:r>
+              <w:rPr>
+                <w:rStyle w:val="Hyperlink"/>
+                <w:rFonts w:ascii="Arial" w:eastAsia="Times New Roman" w:hAnsi="Arial" w:cs="Arial"/>
+                <w:noProof/>
+              </w:rPr>
+              <w:t>.</w:t>
+            </w:r>
+            <w:r>
+              <w:rPr>
+                <w:noProof/>
+                <w:webHidden/>
+              </w:rPr>
+              <w:tab/>
+            </w:r>
+            <w:r>
+              <w:rPr>
+                <w:rStyle w:val="Hyperlink"/>
+                <w:noProof/>
+                <w:rtl/>
+              </w:rPr>
+              <w:fldChar w:fldCharType="begin"/>
+            </w:r>
+            <w:r>
+              <w:rPr>
+                <w:noProof/>
+                <w:webHidden/>
+              </w:rPr>
+              <w:instrText xml:space="preserve"> PAGEREF _Toc69641761 \h </w:instrText>
+            </w:r>
+            <w:r>
+              <w:rPr>
+                <w:rStyle w:val="Hyperlink"/>
+                <w:noProof/>
+                <w:rtl/>
+              </w:rPr>
+            </w:r>
+            <w:r>
+              <w:rPr>
+                <w:rStyle w:val="Hyperlink"/>
+                <w:noProof/>
+                <w:rtl/>
+              </w:rPr>
+              <w:fldChar w:fldCharType="separate"/>
+            </w:r>
+            <w:r>
+              <w:rPr>
+                <w:noProof/>
+                <w:webHidden/>
+              </w:rPr>
+              <w:t>4</w:t>
+            </w:r>
+            <w:r>
+              <w:rPr>
+                <w:rStyle w:val="Hyperlink"/>
+                <w:noProof/>
+                <w:rtl/>
+              </w:rPr>
+              <w:fldChar w:fldCharType="end"/>
+            </w:r>
+          </w:hyperlink>
+        </w:p>
+        <w:p>
+          <w:pPr>
+            <w:pStyle w:val="TOC2"/>
+            <w:tabs>
+              <w:tab w:val="right" w:leader="dot" w:pos="10790"/>
+            </w:tabs>
+            <w:rPr>
+              <w:noProof/>
+            </w:rPr>
+          </w:pPr>
+          <w:hyperlink w:anchor="_Toc69641762" w:history="1">
+            <w:r>
+              <w:rPr>
+                <w:rStyle w:val="Hyperlink"/>
+                <w:rFonts w:ascii="Arial" w:eastAsia="Times New Roman" w:hAnsi="Arial" w:cs="Arial"/>
+                <w:b/>
+                <w:bCs/>
+                <w:noProof/>
+              </w:rPr>
+              <w:t>UDP Device</w:t>
+            </w:r>
+            <w:r>
+              <w:rPr>
+                <w:noProof/>
+                <w:webHidden/>
+              </w:rPr>
+              <w:tab/>
+            </w:r>
+            <w:r>
+              <w:rPr>
+                <w:rStyle w:val="Hyperlink"/>
+                <w:noProof/>
+                <w:rtl/>
+              </w:rPr>
+              <w:fldChar w:fldCharType="begin"/>
+            </w:r>
+            <w:r>
+              <w:rPr>
+                <w:noProof/>
+                <w:webHidden/>
+              </w:rPr>
+              <w:instrText xml:space="preserve"> PAGEREF _Toc69641762 \h </w:instrText>
+            </w:r>
+            <w:r>
+              <w:rPr>
+                <w:rStyle w:val="Hyperlink"/>
+                <w:noProof/>
+                <w:rtl/>
+              </w:rPr>
+            </w:r>
+            <w:r>
+              <w:rPr>
+                <w:rStyle w:val="Hyperlink"/>
+                <w:noProof/>
+                <w:rtl/>
+              </w:rPr>
+              <w:fldChar w:fldCharType="separate"/>
+            </w:r>
+            <w:r>
+              <w:rPr>
+                <w:noProof/>
+                <w:webHidden/>
+              </w:rPr>
+              <w:t>4</w:t>
+            </w:r>
+            <w:r>
+              <w:rPr>
+                <w:rStyle w:val="Hyperlink"/>
+                <w:noProof/>
+                <w:rtl/>
+              </w:rPr>
+              <w:fldChar w:fldCharType="end"/>
+            </w:r>
+          </w:hyperlink>
+        </w:p>
+        <w:p>
+          <w:pPr>
+            <w:pStyle w:val="TOC2"/>
+            <w:tabs>
+              <w:tab w:val="right" w:leader="dot" w:pos="10790"/>
+            </w:tabs>
+            <w:rPr>
+              <w:noProof/>
+            </w:rPr>
+          </w:pPr>
+          <w:hyperlink w:anchor="_Toc69641766" w:history="1">
+            <w:r>
+              <w:rPr>
+                <w:rStyle w:val="Hyperlink"/>
+                <w:rFonts w:ascii="Arial" w:eastAsia="Times New Roman" w:hAnsi="Arial" w:cs="Arial"/>
+                <w:b/>
+                <w:bCs/>
+                <w:noProof/>
+              </w:rPr>
+              <w:t>UDP Responder</w:t>
+            </w:r>
+            <w:r>
+              <w:rPr>
+                <w:noProof/>
+                <w:webHidden/>
+              </w:rPr>
+              <w:tab/>
+            </w:r>
+            <w:r>
+              <w:rPr>
+                <w:rStyle w:val="Hyperlink"/>
+                <w:noProof/>
+                <w:rtl/>
+              </w:rPr>
+              <w:fldChar w:fldCharType="begin"/>
+            </w:r>
+            <w:r>
+              <w:rPr>
+                <w:noProof/>
+                <w:webHidden/>
+              </w:rPr>
+              <w:instrText xml:space="preserve"> PAGEREF _Toc69641766 \h </w:instrText>
+            </w:r>
+            <w:r>
+              <w:rPr>
+                <w:rStyle w:val="Hyperlink"/>
+                <w:noProof/>
+                <w:rtl/>
+              </w:rPr>
+            </w:r>
+            <w:r>
+              <w:rPr>
+                <w:rStyle w:val="Hyperlink"/>
+                <w:noProof/>
+                <w:rtl/>
+              </w:rPr>
+              <w:fldChar w:fldCharType="separate"/>
+            </w:r>
+            <w:r>
+              <w:rPr>
+                <w:noProof/>
+                <w:webHidden/>
+              </w:rPr>
+              <w:t>5</w:t>
+            </w:r>
+            <w:r>
+              <w:rPr>
+                <w:rStyle w:val="Hyperlink"/>
+                <w:noProof/>
+                <w:rtl/>
+              </w:rPr>
+              <w:fldChar w:fldCharType="end"/>
+            </w:r>
+          </w:hyperlink>
+        </w:p>
+        <w:p>
+          <w:pPr>
+            <w:pStyle w:val="TOC2"/>
+            <w:tabs>
+              <w:tab w:val="right" w:leader="dot" w:pos="10790"/>
+            </w:tabs>
+            <w:rPr>
+              <w:noProof/>
+            </w:rPr>
+          </w:pPr>
+          <w:hyperlink w:anchor="_Toc69641769" w:history="1">
+            <w:r>
+              <w:rPr>
+                <w:rStyle w:val="Hyperlink"/>
+                <w:rFonts w:ascii="Arial" w:eastAsia="Times New Roman" w:hAnsi="Arial" w:cs="Arial"/>
+                <w:b/>
+                <w:bCs/>
+                <w:noProof/>
+              </w:rPr>
+              <w:t>UDP Initiator</w:t>
+            </w:r>
+            <w:r>
+              <w:rPr>
+                <w:noProof/>
+                <w:webHidden/>
+              </w:rPr>
+              <w:tab/>
+            </w:r>
+            <w:r>
+              <w:rPr>
+                <w:rStyle w:val="Hyperlink"/>
+                <w:noProof/>
+                <w:rtl/>
+              </w:rPr>
+              <w:fldChar w:fldCharType="begin"/>
+            </w:r>
+            <w:r>
+              <w:rPr>
+                <w:noProof/>
+                <w:webHidden/>
+              </w:rPr>
+              <w:instrText xml:space="preserve"> PAGEREF _Toc69641769 \h </w:instrText>
+            </w:r>
+            <w:r>
+              <w:rPr>
+                <w:rStyle w:val="Hyperlink"/>
+                <w:noProof/>
+                <w:rtl/>
+              </w:rPr>
+            </w:r>
+            <w:r>
+              <w:rPr>
+                <w:rStyle w:val="Hyperlink"/>
+                <w:noProof/>
+                <w:rtl/>
+              </w:rPr>
+              <w:fldChar w:fldCharType="separate"/>
+            </w:r>
+            <w:r>
+              <w:rPr>
+                <w:noProof/>
+                <w:webHidden/>
+              </w:rPr>
+              <w:t>5</w:t>
+            </w:r>
+            <w:r>
+              <w:rPr>
+                <w:rStyle w:val="Hyperlink"/>
+                <w:noProof/>
+                <w:rtl/>
+              </w:rPr>
+              <w:fldChar w:fldCharType="end"/>
+            </w:r>
+          </w:hyperlink>
+        </w:p>
+        <w:p>
+          <w:pPr>
+            <w:pStyle w:val="TOC2"/>
+            <w:tabs>
+              <w:tab w:val="right" w:leader="dot" w:pos="10790"/>
+            </w:tabs>
+            <w:rPr>
+              <w:noProof/>
+            </w:rPr>
+          </w:pPr>
+          <w:hyperlink w:anchor="_Toc69641772" w:history="1">
+            <w:r>
+              <w:rPr>
+                <w:rStyle w:val="Hyperlink"/>
+                <w:rFonts w:ascii="Arial" w:eastAsia="Times New Roman" w:hAnsi="Arial" w:cs="Arial"/>
+                <w:b/>
+                <w:bCs/>
+                <w:noProof/>
+              </w:rPr>
+              <w:t>UDP Strict</w:t>
+            </w:r>
+            <w:r>
+              <w:rPr>
+                <w:noProof/>
+                <w:webHidden/>
+              </w:rPr>
+              <w:tab/>
+            </w:r>
+            <w:r>
+              <w:rPr>
+                <w:rStyle w:val="Hyperlink"/>
+                <w:noProof/>
+                <w:rtl/>
+              </w:rPr>
+              <w:fldChar w:fldCharType="begin"/>
+            </w:r>
+            <w:r>
+              <w:rPr>
+                <w:noProof/>
+                <w:webHidden/>
+              </w:rPr>
+              <w:instrText xml:space="preserve"> PAGEREF _Toc69641772 \h </w:instrText>
+            </w:r>
+            <w:r>
+              <w:rPr>
+                <w:rStyle w:val="Hyperlink"/>
+                <w:noProof/>
+                <w:rtl/>
+              </w:rPr>
+            </w:r>
+            <w:r>
+              <w:rPr>
+                <w:rStyle w:val="Hyperlink"/>
+                <w:noProof/>
+                <w:rtl/>
+              </w:rPr>
+              <w:fldChar w:fldCharType="separate"/>
+            </w:r>
+            <w:r>
+              <w:rPr>
+                <w:noProof/>
+                <w:webHidden/>
+              </w:rPr>
+              <w:t>5</w:t>
+            </w:r>
+            <w:r>
+              <w:rPr>
+                <w:rStyle w:val="Hyperlink"/>
+                <w:noProof/>
+                <w:rtl/>
+              </w:rPr>
+              <w:fldChar w:fldCharType="end"/>
+            </w:r>
+          </w:hyperlink>
+        </w:p>
+        <w:p>
+          <w:pPr>
+            <w:pStyle w:val="TOC2"/>
+            <w:tabs>
+              <w:tab w:val="right" w:leader="dot" w:pos="10790"/>
+            </w:tabs>
+            <w:rPr>
+              <w:noProof/>
+            </w:rPr>
+          </w:pPr>
+          <w:hyperlink w:anchor="_Toc69641776" w:history="1">
+            <w:r>
+              <w:rPr>
+                <w:rStyle w:val="Hyperlink"/>
+                <w:rFonts w:ascii="Arial" w:eastAsia="Times New Roman" w:hAnsi="Arial" w:cs="Arial"/>
+                <w:b/>
+                <w:bCs/>
+                <w:noProof/>
+              </w:rPr>
+              <w:t>Connection Factory</w:t>
+            </w:r>
+            <w:r>
+              <w:rPr>
+                <w:noProof/>
+                <w:webHidden/>
+              </w:rPr>
+              <w:tab/>
+            </w:r>
+            <w:r>
+              <w:rPr>
+                <w:rStyle w:val="Hyperlink"/>
+                <w:noProof/>
+                <w:rtl/>
+              </w:rPr>
+              <w:fldChar w:fldCharType="begin"/>
+            </w:r>
+            <w:r>
+              <w:rPr>
+                <w:noProof/>
+                <w:webHidden/>
+              </w:rPr>
+              <w:instrText xml:space="preserve"> PAGEREF _Toc69641776 \h </w:instrText>
+            </w:r>
+            <w:r>
+              <w:rPr>
+                <w:rStyle w:val="Hyperlink"/>
+                <w:noProof/>
+                <w:rtl/>
+              </w:rPr>
+            </w:r>
+            <w:r>
+              <w:rPr>
+                <w:rStyle w:val="Hyperlink"/>
+                <w:noProof/>
+                <w:rtl/>
+              </w:rPr>
+              <w:fldChar w:fldCharType="separate"/>
+            </w:r>
+            <w:r>
+              <w:rPr>
+                <w:noProof/>
+                <w:webHidden/>
+              </w:rPr>
+              <w:t>5</w:t>
+            </w:r>
+            <w:r>
+              <w:rPr>
+                <w:rStyle w:val="Hyperlink"/>
+                <w:noProof/>
+                <w:rtl/>
+              </w:rPr>
+              <w:fldChar w:fldCharType="end"/>
+            </w:r>
+          </w:hyperlink>
+        </w:p>
+        <w:p>
+          <w:r>
+            <w:rPr>
+              <w:b/>
+              <w:bCs/>
+              <w:noProof/>
+            </w:rPr>
+            <w:fldChar w:fldCharType="end"/>
+          </w:r>
+        </w:p>
+      </w:sdtContent>
+    </w:sdt>
     <w:p>
       <w:pPr>
         <w:pBdr>
@@ -83,7 +1928,26 @@
           <w:szCs w:val="28"/>
         </w:rPr>
       </w:pPr>
-      <w:r>
+      <w:bookmarkStart w:id="3" w:name="_Toc69641690"/>
+      <w:r>
+        <w:rPr>
+          <w:rFonts w:ascii="Arial" w:eastAsia="Times New Roman" w:hAnsi="Arial" w:cs="Arial"/>
+          <w:b/>
+          <w:bCs/>
+          <w:color w:val="000000"/>
+          <w:sz w:val="24"/>
+          <w:szCs w:val="24"/>
+        </w:rPr>
+        <w:br/>
+      </w:r>
+    </w:p>
+    <w:p>
+      <w:pPr>
+        <w:pBdr>
+          <w:bottom w:val="single" w:sz="4" w:space="2" w:color="AAAAAA"/>
+        </w:pBdr>
+        <w:spacing w:before="408" w:after="120" w:line="240" w:lineRule="auto"/>
+        <w:outlineLvl w:val="0"/>
         <w:rPr>
           <w:rFonts w:ascii="Arial" w:eastAsia="Times New Roman" w:hAnsi="Arial" w:cs="Arial"/>
           <w:color w:val="000000"/>
@@ -91,8 +1955,19 @@
           <w:sz w:val="28"/>
           <w:szCs w:val="28"/>
         </w:rPr>
+      </w:pPr>
+      <w:r>
+        <w:rPr>
+          <w:rFonts w:ascii="Arial" w:eastAsia="Times New Roman" w:hAnsi="Arial" w:cs="Arial"/>
+          <w:color w:val="000000"/>
+          <w:kern w:val="36"/>
+          <w:sz w:val="28"/>
+          <w:szCs w:val="28"/>
+        </w:rPr>
+        <w:lastRenderedPageBreak/>
         <w:t>Shared Memory Server</w:t>
       </w:r>
+      <w:bookmarkEnd w:id="3"/>
     </w:p>
     <w:p>
       <w:pPr>
@@ -107,6 +1982,7 @@
           <w:szCs w:val="24"/>
         </w:rPr>
       </w:pPr>
+      <w:bookmarkStart w:id="4" w:name="_Toc69641691"/>
       <w:r>
         <w:rPr>
           <w:rFonts w:ascii="Arial" w:eastAsia="Times New Roman" w:hAnsi="Arial" w:cs="Arial"/>
@@ -118,6 +1994,7 @@
         </w:rPr>
         <w:t>About</w:t>
       </w:r>
+      <w:bookmarkEnd w:id="4"/>
     </w:p>
     <w:p>
       <w:pPr>
@@ -190,6 +2067,7 @@
           <w:szCs w:val="24"/>
         </w:rPr>
       </w:pPr>
+      <w:bookmarkStart w:id="5" w:name="_Toc69641692"/>
       <w:r>
         <w:rPr>
           <w:rFonts w:ascii="Arial" w:eastAsia="Times New Roman" w:hAnsi="Arial" w:cs="Arial"/>
@@ -201,6 +2079,7 @@
         </w:rPr>
         <w:t>Protocol</w:t>
       </w:r>
+      <w:bookmarkEnd w:id="5"/>
     </w:p>
     <w:p>
       <w:pPr>
@@ -801,7 +2680,6 @@
           <w:sz w:val="20"/>
           <w:szCs w:val="20"/>
         </w:rPr>
-        <w:lastRenderedPageBreak/>
         <w:t xml:space="preserve">If there is no return object from the function, this property will be none. </w:t>
       </w:r>
     </w:p>
@@ -818,6 +2696,7 @@
           <w:szCs w:val="24"/>
         </w:rPr>
       </w:pPr>
+      <w:bookmarkStart w:id="6" w:name="_Toc69641693"/>
       <w:r>
         <w:rPr>
           <w:rFonts w:ascii="Arial" w:eastAsia="Times New Roman" w:hAnsi="Arial" w:cs="Arial"/>
@@ -829,6 +2708,7 @@
         </w:rPr>
         <w:t>Flow</w:t>
       </w:r>
+      <w:bookmarkEnd w:id="6"/>
     </w:p>
     <w:p>
       <w:pPr>
@@ -987,6 +2867,7 @@
           <w:sz w:val="20"/>
           <w:szCs w:val="20"/>
         </w:rPr>
+        <w:lastRenderedPageBreak/>
         <w:t>The server is waiting for a client</w:t>
       </w:r>
     </w:p>
@@ -1055,6 +2936,7 @@
           <w:szCs w:val="28"/>
         </w:rPr>
       </w:pPr>
+      <w:bookmarkStart w:id="7" w:name="_Toc69641694"/>
       <w:r>
         <w:rPr>
           <w:rFonts w:ascii="Arial" w:eastAsia="Times New Roman" w:hAnsi="Arial" w:cs="Arial"/>
@@ -1065,6 +2947,7 @@
         </w:rPr>
         <w:t>Shared Memory Client</w:t>
       </w:r>
+      <w:bookmarkEnd w:id="7"/>
     </w:p>
     <w:p>
       <w:pPr>
@@ -1079,6 +2962,7 @@
           <w:szCs w:val="24"/>
         </w:rPr>
       </w:pPr>
+      <w:bookmarkStart w:id="8" w:name="_Toc69641695"/>
       <w:r>
         <w:rPr>
           <w:rFonts w:ascii="Arial" w:eastAsia="Times New Roman" w:hAnsi="Arial" w:cs="Arial"/>
@@ -1090,6 +2974,7 @@
         </w:rPr>
         <w:t>About</w:t>
       </w:r>
+      <w:bookmarkEnd w:id="8"/>
     </w:p>
     <w:p>
       <w:pPr>
@@ -1124,6 +3009,7 @@
           <w:szCs w:val="24"/>
         </w:rPr>
       </w:pPr>
+      <w:bookmarkStart w:id="9" w:name="_Toc69641696"/>
       <w:r>
         <w:rPr>
           <w:rFonts w:ascii="Arial" w:eastAsia="Times New Roman" w:hAnsi="Arial" w:cs="Arial"/>
@@ -1135,6 +3021,7 @@
         </w:rPr>
         <w:t>Protocol</w:t>
       </w:r>
+      <w:bookmarkEnd w:id="9"/>
     </w:p>
     <w:p>
       <w:pPr>
@@ -1189,6 +3076,7 @@
           <w:szCs w:val="24"/>
         </w:rPr>
       </w:pPr>
+      <w:bookmarkStart w:id="10" w:name="_Toc69641697"/>
       <w:r>
         <w:rPr>
           <w:rFonts w:ascii="Arial" w:eastAsia="Times New Roman" w:hAnsi="Arial" w:cs="Arial"/>
@@ -1200,6 +3088,7 @@
         </w:rPr>
         <w:t>Flow</w:t>
       </w:r>
+      <w:bookmarkEnd w:id="10"/>
     </w:p>
     <w:p>
       <w:pPr>
@@ -1548,6 +3437,7 @@
           <w:szCs w:val="24"/>
         </w:rPr>
       </w:pPr>
+      <w:bookmarkStart w:id="11" w:name="_Toc69641698"/>
       <w:r>
         <w:rPr>
           <w:rFonts w:ascii="Arial" w:eastAsia="Times New Roman" w:hAnsi="Arial" w:cs="Arial"/>
@@ -1559,6 +3449,7 @@
         </w:rPr>
         <w:t>Shared Memory Wrapper</w:t>
       </w:r>
+      <w:bookmarkEnd w:id="11"/>
     </w:p>
     <w:p>
       <w:pPr>
@@ -1571,6 +3462,7 @@
           <w:szCs w:val="20"/>
         </w:rPr>
       </w:pPr>
+      <w:bookmarkStart w:id="12" w:name="_Toc69641699"/>
       <w:r>
         <w:rPr>
           <w:rFonts w:ascii="Arial" w:eastAsia="Times New Roman" w:hAnsi="Arial" w:cs="Arial"/>
@@ -1838,6 +3730,7 @@
         </w:rPr>
         <w:t xml:space="preserve"> function, and supported the following functions:</w:t>
       </w:r>
+      <w:bookmarkEnd w:id="12"/>
     </w:p>
     <w:tbl>
       <w:tblPr>
@@ -1867,6 +3760,7 @@
                 <w:szCs w:val="20"/>
               </w:rPr>
             </w:pPr>
+            <w:bookmarkStart w:id="13" w:name="_Toc69641700"/>
             <w:r>
               <w:rPr>
                 <w:rFonts w:ascii="Arial" w:eastAsia="Times New Roman" w:hAnsi="Arial" w:cs="Arial"/>
@@ -1876,6 +3770,7 @@
               </w:rPr>
               <w:t>Function Name</w:t>
             </w:r>
+            <w:bookmarkEnd w:id="13"/>
           </w:p>
         </w:tc>
         <w:tc>
@@ -1893,6 +3788,7 @@
                 <w:szCs w:val="20"/>
               </w:rPr>
             </w:pPr>
+            <w:bookmarkStart w:id="14" w:name="_Toc69641701"/>
             <w:r>
               <w:rPr>
                 <w:rFonts w:ascii="Arial" w:eastAsia="Times New Roman" w:hAnsi="Arial" w:cs="Arial"/>
@@ -1902,6 +3798,7 @@
               </w:rPr>
               <w:t>Function Signature</w:t>
             </w:r>
+            <w:bookmarkEnd w:id="14"/>
           </w:p>
         </w:tc>
         <w:tc>
@@ -1919,6 +3816,7 @@
                 <w:szCs w:val="20"/>
               </w:rPr>
             </w:pPr>
+            <w:bookmarkStart w:id="15" w:name="_Toc69641702"/>
             <w:r>
               <w:rPr>
                 <w:rFonts w:ascii="Arial" w:eastAsia="Times New Roman" w:hAnsi="Arial" w:cs="Arial"/>
@@ -1928,6 +3826,7 @@
               </w:rPr>
               <w:t>Parameters</w:t>
             </w:r>
+            <w:bookmarkEnd w:id="15"/>
           </w:p>
         </w:tc>
         <w:tc>
@@ -1945,6 +3844,7 @@
                 <w:szCs w:val="20"/>
               </w:rPr>
             </w:pPr>
+            <w:bookmarkStart w:id="16" w:name="_Toc69641703"/>
             <w:r>
               <w:rPr>
                 <w:rFonts w:ascii="Arial" w:eastAsia="Times New Roman" w:hAnsi="Arial" w:cs="Arial"/>
@@ -1954,6 +3854,7 @@
               </w:rPr>
               <w:t>Return Value</w:t>
             </w:r>
+            <w:bookmarkEnd w:id="16"/>
           </w:p>
         </w:tc>
       </w:tr>
@@ -1973,6 +3874,7 @@
                 <w:szCs w:val="20"/>
               </w:rPr>
             </w:pPr>
+            <w:bookmarkStart w:id="17" w:name="_Toc69641704"/>
             <w:proofErr w:type="spellStart"/>
             <w:r>
               <w:rPr>
@@ -1983,6 +3885,7 @@
               </w:rPr>
               <w:t>SMT_Version</w:t>
             </w:r>
+            <w:bookmarkEnd w:id="17"/>
             <w:proofErr w:type="spellEnd"/>
           </w:p>
         </w:tc>
@@ -2001,6 +3904,7 @@
                 <w:szCs w:val="20"/>
               </w:rPr>
             </w:pPr>
+            <w:bookmarkStart w:id="18" w:name="_Toc69641705"/>
             <w:proofErr w:type="spellStart"/>
             <w:r>
               <w:rPr>
@@ -2041,6 +3945,7 @@
               </w:rPr>
               <w:t>();</w:t>
             </w:r>
+            <w:bookmarkEnd w:id="18"/>
           </w:p>
         </w:tc>
         <w:tc>
@@ -2058,6 +3963,7 @@
                 <w:szCs w:val="20"/>
               </w:rPr>
             </w:pPr>
+            <w:bookmarkStart w:id="19" w:name="_Toc69641706"/>
             <w:r>
               <w:rPr>
                 <w:rFonts w:ascii="Arial" w:eastAsia="Times New Roman" w:hAnsi="Arial" w:cs="Arial"/>
@@ -2067,6 +3973,7 @@
               </w:rPr>
               <w:t>None</w:t>
             </w:r>
+            <w:bookmarkEnd w:id="19"/>
           </w:p>
         </w:tc>
         <w:tc>
@@ -2084,6 +3991,7 @@
                 <w:szCs w:val="20"/>
               </w:rPr>
             </w:pPr>
+            <w:bookmarkStart w:id="20" w:name="_Toc69641707"/>
             <w:r>
               <w:rPr>
                 <w:rFonts w:ascii="Arial" w:eastAsia="Times New Roman" w:hAnsi="Arial" w:cs="Arial"/>
@@ -2093,6 +4001,7 @@
               </w:rPr>
               <w:t>Return the version as null terminated string.</w:t>
             </w:r>
+            <w:bookmarkEnd w:id="20"/>
           </w:p>
         </w:tc>
       </w:tr>
@@ -2112,6 +4021,7 @@
                 <w:szCs w:val="20"/>
               </w:rPr>
             </w:pPr>
+            <w:bookmarkStart w:id="21" w:name="_Toc69641708"/>
             <w:proofErr w:type="spellStart"/>
             <w:r>
               <w:rPr>
@@ -2120,9 +4030,9 @@
                 <w:sz w:val="20"/>
                 <w:szCs w:val="20"/>
               </w:rPr>
-              <w:lastRenderedPageBreak/>
               <w:t>SMT_Init</w:t>
             </w:r>
+            <w:bookmarkEnd w:id="21"/>
             <w:proofErr w:type="spellEnd"/>
           </w:p>
         </w:tc>
@@ -2141,6 +4051,7 @@
                 <w:szCs w:val="20"/>
               </w:rPr>
             </w:pPr>
+            <w:bookmarkStart w:id="22" w:name="_Toc69641709"/>
             <w:proofErr w:type="spellStart"/>
             <w:r>
               <w:rPr>
@@ -2181,6 +4092,7 @@
               </w:rPr>
               <w:t>();</w:t>
             </w:r>
+            <w:bookmarkEnd w:id="22"/>
           </w:p>
         </w:tc>
         <w:tc>
@@ -2200,6 +4112,7 @@
                 <w:szCs w:val="20"/>
               </w:rPr>
             </w:pPr>
+            <w:bookmarkStart w:id="23" w:name="_Toc69641710"/>
             <w:r>
               <w:rPr>
                 <w:rFonts w:ascii="Arial" w:eastAsia="Times New Roman" w:hAnsi="Arial" w:cs="Arial"/>
@@ -2209,6 +4122,7 @@
               </w:rPr>
               <w:t>None</w:t>
             </w:r>
+            <w:bookmarkEnd w:id="23"/>
           </w:p>
         </w:tc>
         <w:tc>
@@ -2226,6 +4140,7 @@
                 <w:szCs w:val="20"/>
               </w:rPr>
             </w:pPr>
+            <w:bookmarkStart w:id="24" w:name="_Toc69641711"/>
             <w:r>
               <w:rPr>
                 <w:rFonts w:ascii="Arial" w:eastAsia="Times New Roman" w:hAnsi="Arial" w:cs="Arial"/>
@@ -2235,6 +4150,7 @@
               </w:rPr>
               <w:t>true for initialization success, false otherwise</w:t>
             </w:r>
+            <w:bookmarkEnd w:id="24"/>
           </w:p>
         </w:tc>
       </w:tr>
@@ -2254,6 +4170,7 @@
                 <w:szCs w:val="20"/>
               </w:rPr>
             </w:pPr>
+            <w:bookmarkStart w:id="25" w:name="_Toc69641712"/>
             <w:proofErr w:type="spellStart"/>
             <w:r>
               <w:rPr>
@@ -2264,6 +4181,7 @@
               </w:rPr>
               <w:t>SMT_Show</w:t>
             </w:r>
+            <w:bookmarkEnd w:id="25"/>
             <w:proofErr w:type="spellEnd"/>
           </w:p>
         </w:tc>
@@ -2282,6 +4200,7 @@
                 <w:szCs w:val="20"/>
               </w:rPr>
             </w:pPr>
+            <w:bookmarkStart w:id="26" w:name="_Toc69641713"/>
             <w:r>
               <w:rPr>
                 <w:rFonts w:ascii="Arial" w:eastAsia="Times New Roman" w:hAnsi="Arial" w:cs="Arial"/>
@@ -2351,6 +4270,7 @@
               </w:rPr>
               <w:t>);</w:t>
             </w:r>
+            <w:bookmarkEnd w:id="26"/>
           </w:p>
         </w:tc>
         <w:tc>
@@ -2368,6 +4288,7 @@
                 <w:szCs w:val="20"/>
               </w:rPr>
             </w:pPr>
+            <w:bookmarkStart w:id="27" w:name="_Toc69641714"/>
             <w:r>
               <w:rPr>
                 <w:rFonts w:ascii="Arial" w:eastAsia="Times New Roman" w:hAnsi="Arial" w:cs="Arial"/>
@@ -2377,6 +4298,7 @@
               </w:rPr>
               <w:t>None</w:t>
             </w:r>
+            <w:bookmarkEnd w:id="27"/>
           </w:p>
         </w:tc>
         <w:tc>
@@ -2394,6 +4316,7 @@
                 <w:szCs w:val="20"/>
               </w:rPr>
             </w:pPr>
+            <w:bookmarkStart w:id="28" w:name="_Toc69641715"/>
             <w:r>
               <w:rPr>
                 <w:rFonts w:ascii="Arial" w:eastAsia="Times New Roman" w:hAnsi="Arial" w:cs="Arial"/>
@@ -2403,6 +4326,7 @@
               </w:rPr>
               <w:t>None</w:t>
             </w:r>
+            <w:bookmarkEnd w:id="28"/>
           </w:p>
         </w:tc>
       </w:tr>
@@ -2422,15 +4346,18 @@
                 <w:szCs w:val="20"/>
               </w:rPr>
             </w:pPr>
-            <w:r>
-              <w:rPr>
-                <w:rFonts w:ascii="Arial" w:eastAsia="Times New Roman" w:hAnsi="Arial" w:cs="Arial"/>
-                <w:color w:val="000000"/>
-                <w:sz w:val="20"/>
-                <w:szCs w:val="20"/>
-              </w:rPr>
+            <w:bookmarkStart w:id="29" w:name="_Toc69641716"/>
+            <w:r>
+              <w:rPr>
+                <w:rFonts w:ascii="Arial" w:eastAsia="Times New Roman" w:hAnsi="Arial" w:cs="Arial"/>
+                <w:color w:val="000000"/>
+                <w:sz w:val="20"/>
+                <w:szCs w:val="20"/>
+              </w:rPr>
+              <w:lastRenderedPageBreak/>
               <w:t>publish</w:t>
             </w:r>
+            <w:bookmarkEnd w:id="29"/>
           </w:p>
         </w:tc>
         <w:tc>
@@ -2448,6 +4375,7 @@
                 <w:szCs w:val="20"/>
               </w:rPr>
             </w:pPr>
+            <w:bookmarkStart w:id="30" w:name="_Toc69641717"/>
             <w:proofErr w:type="spellStart"/>
             <w:r>
               <w:rPr>
@@ -2528,6 +4456,7 @@
               </w:rPr>
               <w:t>, uint32_t size);</w:t>
             </w:r>
+            <w:bookmarkEnd w:id="30"/>
           </w:p>
         </w:tc>
         <w:tc>
@@ -2545,6 +4474,7 @@
                 <w:szCs w:val="20"/>
               </w:rPr>
             </w:pPr>
+            <w:bookmarkStart w:id="31" w:name="_Toc69641718"/>
             <w:proofErr w:type="spellStart"/>
             <w:r>
               <w:rPr>
@@ -2615,6 +4545,7 @@
               </w:rPr>
               <w:t>timeout_us</w:t>
             </w:r>
+            <w:bookmarkEnd w:id="31"/>
             <w:proofErr w:type="spellEnd"/>
           </w:p>
         </w:tc>
@@ -2633,6 +4564,7 @@
                 <w:szCs w:val="20"/>
               </w:rPr>
             </w:pPr>
+            <w:bookmarkStart w:id="32" w:name="_Toc69641719"/>
             <w:r>
               <w:rPr>
                 <w:rFonts w:ascii="Arial" w:eastAsia="Times New Roman" w:hAnsi="Arial" w:cs="Arial"/>
@@ -2642,6 +4574,7 @@
               </w:rPr>
               <w:t>true for initialization success, false otherwise</w:t>
             </w:r>
+            <w:bookmarkEnd w:id="32"/>
           </w:p>
         </w:tc>
       </w:tr>
@@ -2661,6 +4594,7 @@
                 <w:szCs w:val="20"/>
               </w:rPr>
             </w:pPr>
+            <w:bookmarkStart w:id="33" w:name="_Toc69641720"/>
             <w:proofErr w:type="spellStart"/>
             <w:r>
               <w:rPr>
@@ -2671,6 +4605,7 @@
               </w:rPr>
               <w:t>SMT_CreateTopic</w:t>
             </w:r>
+            <w:bookmarkEnd w:id="33"/>
             <w:proofErr w:type="spellEnd"/>
           </w:p>
         </w:tc>
@@ -2689,6 +4624,7 @@
                 <w:szCs w:val="20"/>
               </w:rPr>
             </w:pPr>
+            <w:bookmarkStart w:id="34" w:name="_Toc69641721"/>
             <w:proofErr w:type="spellStart"/>
             <w:r>
               <w:rPr>
@@ -2889,6 +4825,7 @@
               </w:rPr>
               <w:t>);</w:t>
             </w:r>
+            <w:bookmarkEnd w:id="34"/>
           </w:p>
         </w:tc>
         <w:tc>
@@ -2906,6 +4843,7 @@
                 <w:szCs w:val="20"/>
               </w:rPr>
             </w:pPr>
+            <w:bookmarkStart w:id="35" w:name="_Toc69641722"/>
             <w:proofErr w:type="spellStart"/>
             <w:r>
               <w:rPr>
@@ -3056,6 +4994,7 @@
               </w:rPr>
               <w:t>cellsCount</w:t>
             </w:r>
+            <w:bookmarkEnd w:id="35"/>
             <w:proofErr w:type="spellEnd"/>
           </w:p>
         </w:tc>
@@ -3074,6 +5013,7 @@
                 <w:szCs w:val="20"/>
               </w:rPr>
             </w:pPr>
+            <w:bookmarkStart w:id="36" w:name="_Toc69641723"/>
             <w:r>
               <w:rPr>
                 <w:rFonts w:ascii="Arial" w:eastAsia="Times New Roman" w:hAnsi="Arial" w:cs="Arial"/>
@@ -3083,6 +5023,7 @@
               </w:rPr>
               <w:t>true for initialization success, false otherwise</w:t>
             </w:r>
+            <w:bookmarkEnd w:id="36"/>
           </w:p>
         </w:tc>
       </w:tr>
@@ -3102,6 +5043,7 @@
                 <w:szCs w:val="20"/>
               </w:rPr>
             </w:pPr>
+            <w:bookmarkStart w:id="37" w:name="_Toc69641724"/>
             <w:proofErr w:type="spellStart"/>
             <w:r>
               <w:rPr>
@@ -3112,6 +5054,7 @@
               </w:rPr>
               <w:t>SMT_getByCounter</w:t>
             </w:r>
+            <w:bookmarkEnd w:id="37"/>
             <w:proofErr w:type="spellEnd"/>
           </w:p>
         </w:tc>
@@ -3130,6 +5073,7 @@
                 <w:szCs w:val="20"/>
               </w:rPr>
             </w:pPr>
+            <w:bookmarkStart w:id="38" w:name="_Toc69641725"/>
             <w:proofErr w:type="spellStart"/>
             <w:r>
               <w:rPr>
@@ -3250,6 +5194,7 @@
               </w:rPr>
               <w:t>);</w:t>
             </w:r>
+            <w:bookmarkEnd w:id="38"/>
           </w:p>
           <w:p>
             <w:pPr>
@@ -3262,6 +5207,7 @@
                 <w:szCs w:val="20"/>
               </w:rPr>
             </w:pPr>
+            <w:bookmarkStart w:id="39" w:name="_Toc69641726"/>
             <w:proofErr w:type="spellStart"/>
             <w:r>
               <w:rPr>
@@ -3422,6 +5368,7 @@
               </w:rPr>
               <w:t>);</w:t>
             </w:r>
+            <w:bookmarkEnd w:id="39"/>
           </w:p>
         </w:tc>
         <w:tc>
@@ -3439,6 +5386,7 @@
                 <w:szCs w:val="20"/>
               </w:rPr>
             </w:pPr>
+            <w:bookmarkStart w:id="40" w:name="_Toc69641727"/>
             <w:proofErr w:type="spellStart"/>
             <w:r>
               <w:rPr>
@@ -3559,6 +5507,7 @@
               </w:rPr>
               <w:t xml:space="preserve"> (optional)</w:t>
             </w:r>
+            <w:bookmarkEnd w:id="40"/>
           </w:p>
         </w:tc>
         <w:tc>
@@ -3576,6 +5525,7 @@
                 <w:szCs w:val="20"/>
               </w:rPr>
             </w:pPr>
+            <w:bookmarkStart w:id="41" w:name="_Toc69641728"/>
             <w:proofErr w:type="gramStart"/>
             <w:r>
               <w:rPr>
@@ -3596,6 +5546,7 @@
               </w:rPr>
               <w:t xml:space="preserve"> for publication existed and copied, false if timed out or topic not exist in history.</w:t>
             </w:r>
+            <w:bookmarkEnd w:id="41"/>
           </w:p>
           <w:p>
             <w:pPr>
@@ -3608,6 +5559,7 @@
                 <w:szCs w:val="20"/>
               </w:rPr>
             </w:pPr>
+            <w:bookmarkStart w:id="42" w:name="_Toc69641729"/>
             <w:r>
               <w:rPr>
                 <w:rFonts w:ascii="Arial" w:eastAsia="Times New Roman" w:hAnsi="Arial" w:cs="Arial"/>
@@ -3647,6 +5599,7 @@
               </w:rPr>
               <w:t>struct</w:t>
             </w:r>
+            <w:bookmarkEnd w:id="42"/>
             <w:proofErr w:type="spellEnd"/>
           </w:p>
         </w:tc>
@@ -3667,6 +5620,7 @@
                 <w:szCs w:val="20"/>
               </w:rPr>
             </w:pPr>
+            <w:bookmarkStart w:id="43" w:name="_Toc69641730"/>
             <w:proofErr w:type="spellStart"/>
             <w:r>
               <w:rPr>
@@ -3677,6 +5631,7 @@
               </w:rPr>
               <w:t>SMT_getLatest</w:t>
             </w:r>
+            <w:bookmarkEnd w:id="43"/>
             <w:proofErr w:type="spellEnd"/>
           </w:p>
         </w:tc>
@@ -3695,6 +5650,7 @@
                 <w:szCs w:val="20"/>
               </w:rPr>
             </w:pPr>
+            <w:bookmarkStart w:id="44" w:name="_Toc69641731"/>
             <w:proofErr w:type="spellStart"/>
             <w:r>
               <w:rPr>
@@ -3795,6 +5751,7 @@
               </w:rPr>
               <w:t>);</w:t>
             </w:r>
+            <w:bookmarkEnd w:id="44"/>
           </w:p>
           <w:p>
             <w:pPr>
@@ -3807,6 +5764,7 @@
                 <w:szCs w:val="20"/>
               </w:rPr>
             </w:pPr>
+            <w:bookmarkStart w:id="45" w:name="_Toc69641732"/>
             <w:proofErr w:type="spellStart"/>
             <w:r>
               <w:rPr>
@@ -3947,6 +5905,7 @@
               </w:rPr>
               <w:t>);</w:t>
             </w:r>
+            <w:bookmarkEnd w:id="45"/>
           </w:p>
         </w:tc>
         <w:tc>
@@ -3964,6 +5923,7 @@
                 <w:szCs w:val="20"/>
               </w:rPr>
             </w:pPr>
+            <w:bookmarkStart w:id="46" w:name="_Toc69641733"/>
             <w:proofErr w:type="spellStart"/>
             <w:r>
               <w:rPr>
@@ -4064,6 +6024,7 @@
               </w:rPr>
               <w:t xml:space="preserve"> (optional)</w:t>
             </w:r>
+            <w:bookmarkEnd w:id="46"/>
           </w:p>
         </w:tc>
         <w:tc>
@@ -4081,6 +6042,7 @@
                 <w:szCs w:val="20"/>
               </w:rPr>
             </w:pPr>
+            <w:bookmarkStart w:id="47" w:name="_Toc69641734"/>
             <w:proofErr w:type="gramStart"/>
             <w:r>
               <w:rPr>
@@ -4101,6 +6063,7 @@
               </w:rPr>
               <w:t xml:space="preserve"> for publication existed and copied, false if timed out or topic not exist in history.</w:t>
             </w:r>
+            <w:bookmarkEnd w:id="47"/>
           </w:p>
           <w:p>
             <w:pPr>
@@ -4113,6 +6076,7 @@
                 <w:szCs w:val="20"/>
               </w:rPr>
             </w:pPr>
+            <w:bookmarkStart w:id="48" w:name="_Toc69641735"/>
             <w:r>
               <w:rPr>
                 <w:rFonts w:ascii="Arial" w:eastAsia="Times New Roman" w:hAnsi="Arial" w:cs="Arial"/>
@@ -4152,6 +6116,7 @@
               </w:rPr>
               <w:t>struct</w:t>
             </w:r>
+            <w:bookmarkEnd w:id="48"/>
             <w:proofErr w:type="spellEnd"/>
           </w:p>
         </w:tc>
@@ -4172,6 +6137,7 @@
                 <w:szCs w:val="20"/>
               </w:rPr>
             </w:pPr>
+            <w:bookmarkStart w:id="49" w:name="_Toc69641736"/>
             <w:proofErr w:type="spellStart"/>
             <w:r>
               <w:rPr>
@@ -4182,6 +6148,7 @@
               </w:rPr>
               <w:t>SMT_getOldest</w:t>
             </w:r>
+            <w:bookmarkEnd w:id="49"/>
             <w:proofErr w:type="spellEnd"/>
           </w:p>
         </w:tc>
@@ -4200,6 +6167,7 @@
                 <w:szCs w:val="20"/>
               </w:rPr>
             </w:pPr>
+            <w:bookmarkStart w:id="50" w:name="_Toc69641737"/>
             <w:proofErr w:type="spellStart"/>
             <w:r>
               <w:rPr>
@@ -4300,6 +6268,7 @@
               </w:rPr>
               <w:t>);</w:t>
             </w:r>
+            <w:bookmarkEnd w:id="50"/>
           </w:p>
           <w:p>
             <w:pPr>
@@ -4312,6 +6281,7 @@
                 <w:szCs w:val="20"/>
               </w:rPr>
             </w:pPr>
+            <w:bookmarkStart w:id="51" w:name="_Toc69641738"/>
             <w:proofErr w:type="spellStart"/>
             <w:r>
               <w:rPr>
@@ -4452,6 +6422,7 @@
               </w:rPr>
               <w:t>);</w:t>
             </w:r>
+            <w:bookmarkEnd w:id="51"/>
           </w:p>
         </w:tc>
         <w:tc>
@@ -4469,6 +6440,7 @@
                 <w:szCs w:val="20"/>
               </w:rPr>
             </w:pPr>
+            <w:bookmarkStart w:id="52" w:name="_Toc69641739"/>
             <w:proofErr w:type="spellStart"/>
             <w:r>
               <w:rPr>
@@ -4569,6 +6541,7 @@
               </w:rPr>
               <w:t xml:space="preserve"> (optional)</w:t>
             </w:r>
+            <w:bookmarkEnd w:id="52"/>
           </w:p>
         </w:tc>
         <w:tc>
@@ -4586,6 +6559,7 @@
                 <w:szCs w:val="20"/>
               </w:rPr>
             </w:pPr>
+            <w:bookmarkStart w:id="53" w:name="_Toc69641740"/>
             <w:proofErr w:type="gramStart"/>
             <w:r>
               <w:rPr>
@@ -4606,6 +6580,7 @@
               </w:rPr>
               <w:t xml:space="preserve"> for publication existed and copied, false if timed out or topic not exist in history.</w:t>
             </w:r>
+            <w:bookmarkEnd w:id="53"/>
           </w:p>
           <w:p>
             <w:pPr>
@@ -4618,6 +6593,7 @@
                 <w:szCs w:val="20"/>
               </w:rPr>
             </w:pPr>
+            <w:bookmarkStart w:id="54" w:name="_Toc69641741"/>
             <w:r>
               <w:rPr>
                 <w:rFonts w:ascii="Arial" w:eastAsia="Times New Roman" w:hAnsi="Arial" w:cs="Arial"/>
@@ -4657,6 +6633,7 @@
               </w:rPr>
               <w:t>struct</w:t>
             </w:r>
+            <w:bookmarkEnd w:id="54"/>
             <w:proofErr w:type="spellEnd"/>
           </w:p>
         </w:tc>
@@ -4677,6 +6654,7 @@
                 <w:szCs w:val="20"/>
               </w:rPr>
             </w:pPr>
+            <w:bookmarkStart w:id="55" w:name="_Toc69641742"/>
             <w:proofErr w:type="spellStart"/>
             <w:r>
               <w:rPr>
@@ -4687,6 +6665,7 @@
               </w:rPr>
               <w:t>SMT_GetPublishCount</w:t>
             </w:r>
+            <w:bookmarkEnd w:id="55"/>
             <w:proofErr w:type="spellEnd"/>
           </w:p>
         </w:tc>
@@ -4705,6 +6684,7 @@
                 <w:szCs w:val="20"/>
               </w:rPr>
             </w:pPr>
+            <w:bookmarkStart w:id="56" w:name="_Toc69641743"/>
             <w:proofErr w:type="spellStart"/>
             <w:r>
               <w:rPr>
@@ -4785,6 +6765,7 @@
               </w:rPr>
               <w:t>);</w:t>
             </w:r>
+            <w:bookmarkEnd w:id="56"/>
           </w:p>
         </w:tc>
         <w:tc>
@@ -4802,6 +6783,7 @@
                 <w:szCs w:val="20"/>
               </w:rPr>
             </w:pPr>
+            <w:bookmarkStart w:id="57" w:name="_Toc69641744"/>
             <w:proofErr w:type="spellStart"/>
             <w:r>
               <w:rPr>
@@ -4832,6 +6814,7 @@
               </w:rPr>
               <w:t>topicName</w:t>
             </w:r>
+            <w:bookmarkEnd w:id="57"/>
             <w:proofErr w:type="spellEnd"/>
           </w:p>
         </w:tc>
@@ -4850,6 +6833,7 @@
                 <w:szCs w:val="20"/>
               </w:rPr>
             </w:pPr>
+            <w:bookmarkStart w:id="58" w:name="_Toc69641745"/>
             <w:proofErr w:type="gramStart"/>
             <w:r>
               <w:rPr>
@@ -4870,6 +6854,7 @@
               </w:rPr>
               <w:t xml:space="preserve"> of times topic has been published successfully. 0 if topic does not exist</w:t>
             </w:r>
+            <w:bookmarkEnd w:id="58"/>
           </w:p>
         </w:tc>
       </w:tr>
@@ -4889,6 +6874,7 @@
                 <w:szCs w:val="20"/>
               </w:rPr>
             </w:pPr>
+            <w:bookmarkStart w:id="59" w:name="_Toc69641746"/>
             <w:proofErr w:type="spellStart"/>
             <w:r>
               <w:rPr>
@@ -4899,6 +6885,7 @@
               </w:rPr>
               <w:t>SMT_ClearHistory</w:t>
             </w:r>
+            <w:bookmarkEnd w:id="59"/>
             <w:proofErr w:type="spellEnd"/>
           </w:p>
         </w:tc>
@@ -4917,6 +6904,7 @@
                 <w:szCs w:val="20"/>
               </w:rPr>
             </w:pPr>
+            <w:bookmarkStart w:id="60" w:name="_Toc69641747"/>
             <w:proofErr w:type="spellStart"/>
             <w:r>
               <w:rPr>
@@ -4997,6 +6985,7 @@
               </w:rPr>
               <w:t>);</w:t>
             </w:r>
+            <w:bookmarkEnd w:id="60"/>
           </w:p>
         </w:tc>
         <w:tc>
@@ -5014,6 +7003,7 @@
                 <w:szCs w:val="20"/>
               </w:rPr>
             </w:pPr>
+            <w:bookmarkStart w:id="61" w:name="_Toc69641748"/>
             <w:proofErr w:type="spellStart"/>
             <w:r>
               <w:rPr>
@@ -5044,6 +7034,7 @@
               </w:rPr>
               <w:t>topicName</w:t>
             </w:r>
+            <w:bookmarkEnd w:id="61"/>
             <w:proofErr w:type="spellEnd"/>
           </w:p>
         </w:tc>
@@ -5062,6 +7053,7 @@
                 <w:szCs w:val="20"/>
               </w:rPr>
             </w:pPr>
+            <w:bookmarkStart w:id="62" w:name="_Toc69641749"/>
             <w:r>
               <w:rPr>
                 <w:rFonts w:ascii="Arial" w:eastAsia="Times New Roman" w:hAnsi="Arial" w:cs="Arial"/>
@@ -5071,6 +7063,7 @@
               </w:rPr>
               <w:t>true if topic exists, false otherwise</w:t>
             </w:r>
+            <w:bookmarkEnd w:id="62"/>
           </w:p>
         </w:tc>
       </w:tr>
@@ -5086,15 +7079,29 @@
           <w:color w:val="000000"/>
         </w:rPr>
       </w:pPr>
-      <w:r>
+    </w:p>
+    <w:p>
+      <w:pPr>
+        <w:spacing w:before="264" w:after="24" w:line="240" w:lineRule="auto"/>
+        <w:outlineLvl w:val="2"/>
         <w:rPr>
           <w:rFonts w:ascii="Arial" w:eastAsia="Times New Roman" w:hAnsi="Arial" w:cs="Arial"/>
           <w:b/>
           <w:bCs/>
           <w:color w:val="000000"/>
         </w:rPr>
+      </w:pPr>
+      <w:bookmarkStart w:id="63" w:name="_Toc69641750"/>
+      <w:r>
+        <w:rPr>
+          <w:rFonts w:ascii="Arial" w:eastAsia="Times New Roman" w:hAnsi="Arial" w:cs="Arial"/>
+          <w:b/>
+          <w:bCs/>
+          <w:color w:val="000000"/>
+        </w:rPr>
         <w:t>Usage</w:t>
       </w:r>
+      <w:bookmarkEnd w:id="63"/>
     </w:p>
     <w:p>
       <w:pPr>
@@ -5113,7 +7120,6 @@
           <w:sz w:val="20"/>
           <w:szCs w:val="20"/>
         </w:rPr>
-        <w:lastRenderedPageBreak/>
         <w:t>In order to use the module, all you need to do is to put the .</w:t>
       </w:r>
       <w:proofErr w:type="spellStart"/>
@@ -5192,6 +7198,7 @@
           <w:szCs w:val="28"/>
         </w:rPr>
       </w:pPr>
+      <w:bookmarkStart w:id="64" w:name="_Toc69641751"/>
       <w:r>
         <w:rPr>
           <w:rFonts w:ascii="Arial" w:eastAsia="Times New Roman" w:hAnsi="Arial" w:cs="Arial"/>
@@ -5200,8 +7207,10 @@
           <w:sz w:val="28"/>
           <w:szCs w:val="28"/>
         </w:rPr>
+        <w:lastRenderedPageBreak/>
         <w:t>Transportation Protocols</w:t>
       </w:r>
+      <w:bookmarkEnd w:id="64"/>
     </w:p>
     <w:p>
       <w:pPr>
@@ -5216,6 +7225,7 @@
           <w:szCs w:val="24"/>
         </w:rPr>
       </w:pPr>
+      <w:bookmarkStart w:id="65" w:name="_Toc69641752"/>
       <w:r>
         <w:rPr>
           <w:rFonts w:ascii="Arial" w:eastAsia="Times New Roman" w:hAnsi="Arial" w:cs="Arial"/>
@@ -5227,6 +7237,7 @@
         </w:rPr>
         <w:t>About</w:t>
       </w:r>
+      <w:bookmarkEnd w:id="65"/>
     </w:p>
     <w:p>
       <w:pPr>
@@ -5288,6 +7299,7 @@
           <w:szCs w:val="24"/>
         </w:rPr>
       </w:pPr>
+      <w:bookmarkStart w:id="66" w:name="_Toc69641753"/>
       <w:r>
         <w:rPr>
           <w:rFonts w:ascii="Arial" w:eastAsia="Times New Roman" w:hAnsi="Arial" w:cs="Arial"/>
@@ -5299,6 +7311,7 @@
         </w:rPr>
         <w:t>Interface</w:t>
       </w:r>
+      <w:bookmarkEnd w:id="66"/>
     </w:p>
     <w:p>
       <w:pPr>
@@ -5634,6 +7647,7 @@
           <w:szCs w:val="20"/>
         </w:rPr>
       </w:pPr>
+      <w:bookmarkStart w:id="67" w:name="_Toc69641754"/>
       <w:r>
         <w:rPr>
           <w:rFonts w:ascii="Arial" w:eastAsia="Times New Roman" w:hAnsi="Arial" w:cs="Arial"/>
@@ -5665,6 +7679,7 @@
         </w:rPr>
         <w:t>This class is base class of all TCP connection classes. The TCP classes just inherited from this class and override the function in it. The functions in the class are:</w:t>
       </w:r>
+      <w:bookmarkEnd w:id="67"/>
     </w:p>
     <w:p>
       <w:pPr>
@@ -5682,6 +7697,7 @@
           <w:szCs w:val="20"/>
         </w:rPr>
       </w:pPr>
+      <w:bookmarkStart w:id="68" w:name="_Toc69641755"/>
       <w:proofErr w:type="spellStart"/>
       <w:proofErr w:type="gramStart"/>
       <w:r>
@@ -5762,6 +7778,7 @@
         </w:rPr>
         <w:t xml:space="preserve"> function which initialize the TCP connection of the class and also initialize the timeout and the buffer size of the parent class.</w:t>
       </w:r>
+      <w:bookmarkEnd w:id="68"/>
     </w:p>
     <w:p>
       <w:pPr>
@@ -5779,6 +7796,7 @@
           <w:szCs w:val="20"/>
         </w:rPr>
       </w:pPr>
+      <w:bookmarkStart w:id="69" w:name="_Toc69641756"/>
       <w:proofErr w:type="spellStart"/>
       <w:proofErr w:type="gramStart"/>
       <w:r>
@@ -5810,6 +7828,7 @@
         </w:rPr>
         <w:t>self) function which return the current TCP connection.</w:t>
       </w:r>
+      <w:bookmarkEnd w:id="69"/>
     </w:p>
     <w:p>
       <w:pPr>
@@ -5827,6 +7846,7 @@
           <w:szCs w:val="20"/>
         </w:rPr>
       </w:pPr>
+      <w:bookmarkStart w:id="70" w:name="_Toc69641757"/>
       <w:proofErr w:type="spellStart"/>
       <w:r>
         <w:rPr>
@@ -5887,6 +7907,7 @@
         </w:rPr>
         <w:t>) function which set the TCP connection of the class.</w:t>
       </w:r>
+      <w:bookmarkEnd w:id="70"/>
     </w:p>
     <w:p>
       <w:pPr>
@@ -5904,6 +7925,7 @@
           <w:szCs w:val="20"/>
         </w:rPr>
       </w:pPr>
+      <w:bookmarkStart w:id="71" w:name="_Toc69641758"/>
       <w:proofErr w:type="gramStart"/>
       <w:r>
         <w:rPr>
@@ -6024,6 +8046,7 @@
         </w:rPr>
         <w:t xml:space="preserve"> connection of the class.</w:t>
       </w:r>
+      <w:bookmarkEnd w:id="71"/>
     </w:p>
     <w:p>
       <w:pPr>
@@ -6041,6 +8064,7 @@
           <w:szCs w:val="20"/>
         </w:rPr>
       </w:pPr>
+      <w:bookmarkStart w:id="72" w:name="_Toc69641759"/>
       <w:proofErr w:type="gramStart"/>
       <w:r>
         <w:rPr>
@@ -6221,6 +8245,7 @@
         </w:rPr>
         <w:t xml:space="preserve"> connection of the class.</w:t>
       </w:r>
+      <w:bookmarkEnd w:id="72"/>
     </w:p>
     <w:p>
       <w:pPr>
@@ -6233,6 +8258,7 @@
           <w:szCs w:val="20"/>
         </w:rPr>
       </w:pPr>
+      <w:bookmarkStart w:id="73" w:name="_Toc69641760"/>
       <w:r>
         <w:rPr>
           <w:rFonts w:ascii="Arial" w:eastAsia="Times New Roman" w:hAnsi="Arial" w:cs="Arial"/>
@@ -6325,6 +8351,7 @@
         </w:rPr>
         <w:t xml:space="preserve"> connection of the class.</w:t>
       </w:r>
+      <w:bookmarkEnd w:id="73"/>
     </w:p>
     <w:p>
       <w:pPr>
@@ -6337,6 +8364,7 @@
           <w:szCs w:val="20"/>
         </w:rPr>
       </w:pPr>
+      <w:bookmarkStart w:id="74" w:name="_Toc69641761"/>
       <w:r>
         <w:rPr>
           <w:rFonts w:ascii="Arial" w:eastAsia="Times New Roman" w:hAnsi="Arial" w:cs="Arial"/>
@@ -6409,6 +8437,7 @@
         <w:br/>
         <w:t>accept(self) function accept a client, set the connection of the class to be the new connection created, and return the new connection.</w:t>
       </w:r>
+      <w:bookmarkEnd w:id="74"/>
     </w:p>
     <w:p>
       <w:pPr>
@@ -6421,6 +8450,7 @@
           <w:szCs w:val="20"/>
         </w:rPr>
       </w:pPr>
+      <w:bookmarkStart w:id="75" w:name="_Toc69641762"/>
       <w:r>
         <w:rPr>
           <w:rFonts w:ascii="Arial" w:eastAsia="Times New Roman" w:hAnsi="Arial" w:cs="Arial"/>
@@ -6452,6 +8482,7 @@
         </w:rPr>
         <w:t>This class is base class of all UDP connection classes. The UDP classes just inherited from this class and override the function in it. The functions in the class are:</w:t>
       </w:r>
+      <w:bookmarkEnd w:id="75"/>
     </w:p>
     <w:p>
       <w:pPr>
@@ -6469,6 +8500,7 @@
           <w:szCs w:val="20"/>
         </w:rPr>
       </w:pPr>
+      <w:bookmarkStart w:id="76" w:name="_Toc69641763"/>
       <w:proofErr w:type="spellStart"/>
       <w:proofErr w:type="gramStart"/>
       <w:r>
@@ -6558,6 +8590,7 @@
         </w:rPr>
         <w:t xml:space="preserve"> connection of the class and also initialize the timeout and the buffer size of the parent class.</w:t>
       </w:r>
+      <w:bookmarkEnd w:id="76"/>
     </w:p>
     <w:p>
       <w:pPr>
@@ -6575,6 +8608,7 @@
           <w:szCs w:val="20"/>
         </w:rPr>
       </w:pPr>
+      <w:bookmarkStart w:id="77" w:name="_Toc69641764"/>
       <w:proofErr w:type="gramStart"/>
       <w:r>
         <w:rPr>
@@ -6631,7 +8665,17 @@
           <w:sz w:val="20"/>
           <w:szCs w:val="20"/>
         </w:rPr>
-        <w:t xml:space="preserve"> connection. </w:t>
+        <w:t xml:space="preserve"> connection.</w:t>
+      </w:r>
+      <w:bookmarkEnd w:id="77"/>
+      <w:r>
+        <w:rPr>
+          <w:rFonts w:ascii="Arial" w:eastAsia="Times New Roman" w:hAnsi="Arial" w:cs="Arial"/>
+          <w:color w:val="000000"/>
+          <w:sz w:val="20"/>
+          <w:szCs w:val="20"/>
+        </w:rPr>
+        <w:t xml:space="preserve"> </w:t>
       </w:r>
     </w:p>
     <w:p>
@@ -6650,6 +8694,7 @@
           <w:szCs w:val="20"/>
         </w:rPr>
       </w:pPr>
+      <w:bookmarkStart w:id="78" w:name="_Toc69641765"/>
       <w:r>
         <w:rPr>
           <w:rFonts w:ascii="Arial" w:eastAsia="Times New Roman" w:hAnsi="Arial" w:cs="Arial"/>
@@ -6748,6 +8793,7 @@
         </w:rPr>
         <w:t>connection</w:t>
       </w:r>
+      <w:bookmarkEnd w:id="78"/>
     </w:p>
     <w:p>
       <w:pPr>
@@ -6774,6 +8820,7 @@
           <w:szCs w:val="20"/>
         </w:rPr>
       </w:pPr>
+      <w:bookmarkStart w:id="79" w:name="_Toc69641766"/>
       <w:r>
         <w:rPr>
           <w:rFonts w:ascii="Arial" w:eastAsia="Times New Roman" w:hAnsi="Arial" w:cs="Arial"/>
@@ -6783,6 +8830,7 @@
           <w:sz w:val="24"/>
           <w:szCs w:val="24"/>
         </w:rPr>
+        <w:lastRenderedPageBreak/>
         <w:t>UDP Responder</w:t>
       </w:r>
       <w:r>
@@ -6899,6 +8947,7 @@
         </w:rPr>
         <w:t>except of send:</w:t>
       </w:r>
+      <w:bookmarkEnd w:id="79"/>
     </w:p>
     <w:p>
       <w:pPr>
@@ -6916,6 +8965,7 @@
           <w:szCs w:val="20"/>
         </w:rPr>
       </w:pPr>
+      <w:bookmarkStart w:id="80" w:name="_Toc69641767"/>
       <w:proofErr w:type="spellStart"/>
       <w:r>
         <w:rPr>
@@ -7036,6 +9086,7 @@
         </w:rPr>
         <w:t xml:space="preserve"> connection of the class</w:t>
       </w:r>
+      <w:bookmarkEnd w:id="80"/>
     </w:p>
     <w:p>
       <w:pPr>
@@ -7053,6 +9104,7 @@
           <w:szCs w:val="20"/>
         </w:rPr>
       </w:pPr>
+      <w:bookmarkStart w:id="81" w:name="_Toc69641768"/>
       <w:proofErr w:type="gramStart"/>
       <w:r>
         <w:rPr>
@@ -7140,6 +9192,7 @@
         </w:rPr>
         <w:t>.</w:t>
       </w:r>
+      <w:bookmarkEnd w:id="81"/>
     </w:p>
     <w:p>
       <w:pPr>
@@ -7152,6 +9205,7 @@
           <w:szCs w:val="20"/>
         </w:rPr>
       </w:pPr>
+      <w:bookmarkStart w:id="82" w:name="_Toc69641769"/>
       <w:r>
         <w:rPr>
           <w:rFonts w:ascii="Arial" w:eastAsia="Times New Roman" w:hAnsi="Arial" w:cs="Arial"/>
@@ -7277,6 +9331,7 @@
         </w:rPr>
         <w:t>except of receive:</w:t>
       </w:r>
+      <w:bookmarkEnd w:id="82"/>
     </w:p>
     <w:p>
       <w:pPr>
@@ -7294,6 +9349,7 @@
           <w:szCs w:val="20"/>
         </w:rPr>
       </w:pPr>
+      <w:bookmarkStart w:id="83" w:name="_Toc69641770"/>
       <w:proofErr w:type="spellStart"/>
       <w:r>
         <w:rPr>
@@ -7414,6 +9470,7 @@
         </w:rPr>
         <w:t xml:space="preserve"> connection of the class</w:t>
       </w:r>
+      <w:bookmarkEnd w:id="83"/>
     </w:p>
     <w:p>
       <w:pPr>
@@ -7431,6 +9488,7 @@
           <w:szCs w:val="20"/>
         </w:rPr>
       </w:pPr>
+      <w:bookmarkStart w:id="84" w:name="_Toc69641771"/>
       <w:r>
         <w:rPr>
           <w:rFonts w:ascii="Arial" w:eastAsia="Times New Roman" w:hAnsi="Arial" w:cs="Arial"/>
@@ -7460,6 +9518,7 @@
         </w:rPr>
         <w:t xml:space="preserve"> and port of the class</w:t>
       </w:r>
+      <w:bookmarkEnd w:id="84"/>
     </w:p>
     <w:p>
       <w:pPr>
@@ -7472,6 +9531,7 @@
           <w:szCs w:val="20"/>
         </w:rPr>
       </w:pPr>
+      <w:bookmarkStart w:id="85" w:name="_Toc69641772"/>
       <w:r>
         <w:rPr>
           <w:rFonts w:ascii="Arial" w:eastAsia="Times New Roman" w:hAnsi="Arial" w:cs="Arial"/>
@@ -7612,6 +9672,7 @@
         </w:rPr>
         <w:t xml:space="preserve"> base class:</w:t>
       </w:r>
+      <w:bookmarkEnd w:id="85"/>
     </w:p>
     <w:p>
       <w:pPr>
@@ -7629,6 +9690,7 @@
           <w:szCs w:val="20"/>
         </w:rPr>
       </w:pPr>
+      <w:bookmarkStart w:id="86" w:name="_Toc69641773"/>
       <w:proofErr w:type="spellStart"/>
       <w:r>
         <w:rPr>
@@ -7749,6 +9811,7 @@
         </w:rPr>
         <w:t xml:space="preserve"> connection of the class</w:t>
       </w:r>
+      <w:bookmarkEnd w:id="86"/>
     </w:p>
     <w:p>
       <w:pPr>
@@ -7766,6 +9829,7 @@
           <w:szCs w:val="20"/>
         </w:rPr>
       </w:pPr>
+      <w:bookmarkStart w:id="87" w:name="_Toc69641774"/>
       <w:r>
         <w:rPr>
           <w:rFonts w:ascii="Arial" w:eastAsia="Times New Roman" w:hAnsi="Arial" w:cs="Arial"/>
@@ -7842,6 +9906,7 @@
         </w:rPr>
         <w:t>) function receive message from the current UDP connection with the timeout and the buffer size.</w:t>
       </w:r>
+      <w:bookmarkEnd w:id="87"/>
     </w:p>
     <w:p>
       <w:pPr>
@@ -7859,6 +9924,7 @@
           <w:szCs w:val="20"/>
         </w:rPr>
       </w:pPr>
+      <w:bookmarkStart w:id="88" w:name="_Toc69641775"/>
       <w:proofErr w:type="gramStart"/>
       <w:r>
         <w:rPr>
@@ -7908,6 +9974,7 @@
         </w:rPr>
         <w:t>.</w:t>
       </w:r>
+      <w:bookmarkEnd w:id="88"/>
     </w:p>
     <w:p>
       <w:pPr>
@@ -7920,6 +9987,7 @@
           <w:szCs w:val="20"/>
         </w:rPr>
       </w:pPr>
+      <w:bookmarkStart w:id="89" w:name="_Toc69641776"/>
       <w:r>
         <w:rPr>
           <w:rFonts w:ascii="Arial" w:eastAsia="Times New Roman" w:hAnsi="Arial" w:cs="Arial"/>
@@ -8018,322 +10086,302 @@
         </w:rPr>
         <w:t xml:space="preserve">. </w:t>
       </w:r>
+      <w:r>
+        <w:rPr>
+          <w:rFonts w:ascii="Arial" w:eastAsia="Times New Roman" w:hAnsi="Arial" w:cs="Arial"/>
+          <w:color w:val="000000"/>
+          <w:sz w:val="20"/>
+          <w:szCs w:val="20"/>
+        </w:rPr>
+        <w:br/>
+      </w:r>
+      <w:r>
+        <w:rPr>
+          <w:rFonts w:ascii="Arial" w:eastAsia="Times New Roman" w:hAnsi="Arial" w:cs="Arial"/>
+          <w:color w:val="000000"/>
+          <w:sz w:val="20"/>
+          <w:szCs w:val="20"/>
+        </w:rPr>
+        <w:br/>
+      </w:r>
+      <w:r>
+        <w:rPr>
+          <w:rFonts w:ascii="Arial" w:eastAsia="Times New Roman" w:hAnsi="Arial" w:cs="Arial"/>
+          <w:color w:val="000000"/>
+          <w:sz w:val="20"/>
+          <w:szCs w:val="20"/>
+        </w:rPr>
+        <w:t xml:space="preserve">In order to create each type of connection, you required to put different configuration in the </w:t>
+      </w:r>
+      <w:proofErr w:type="spellStart"/>
+      <w:r>
+        <w:rPr>
+          <w:rFonts w:ascii="Arial" w:eastAsia="Times New Roman" w:hAnsi="Arial" w:cs="Arial"/>
+          <w:color w:val="000000"/>
+          <w:sz w:val="20"/>
+          <w:szCs w:val="20"/>
+        </w:rPr>
+        <w:t>config</w:t>
+      </w:r>
+      <w:proofErr w:type="spellEnd"/>
+      <w:r>
+        <w:rPr>
+          <w:rFonts w:ascii="Arial" w:eastAsia="Times New Roman" w:hAnsi="Arial" w:cs="Arial"/>
+          <w:color w:val="000000"/>
+          <w:sz w:val="20"/>
+          <w:szCs w:val="20"/>
+        </w:rPr>
+        <w:t xml:space="preserve"> file:</w:t>
+      </w:r>
+      <w:bookmarkEnd w:id="89"/>
     </w:p>
     <w:p>
-      <w:pPr>
-        <w:spacing w:before="360" w:after="41" w:line="240" w:lineRule="auto"/>
-        <w:outlineLvl w:val="1"/>
-        <w:rPr>
-          <w:rFonts w:ascii="Arial" w:eastAsia="Times New Roman" w:hAnsi="Arial" w:cs="Arial"/>
-          <w:color w:val="000000"/>
-          <w:sz w:val="20"/>
-          <w:szCs w:val="20"/>
-        </w:rPr>
-      </w:pPr>
-      <w:r>
-        <w:rPr>
-          <w:rFonts w:ascii="Arial" w:eastAsia="Times New Roman" w:hAnsi="Arial" w:cs="Arial"/>
-          <w:color w:val="000000"/>
-          <w:sz w:val="20"/>
-          <w:szCs w:val="20"/>
-        </w:rPr>
+      <w:r>
+        <w:t xml:space="preserve">TCP </w:t>
+      </w:r>
+      <w:r>
+        <w:t xml:space="preserve">server: </w:t>
+      </w:r>
+      <w:proofErr w:type="spellStart"/>
+      <w:r>
+        <w:t>responder_port</w:t>
+      </w:r>
+      <w:proofErr w:type="spellEnd"/>
+      <w:r>
+        <w:t xml:space="preserve"> = the port of the server</w:t>
+      </w:r>
+      <w:r>
         <w:br/>
+      </w:r>
+      <w:r>
+        <w:br/>
+        <w:t xml:space="preserve">TCP </w:t>
+      </w:r>
+      <w:r>
+        <w:t xml:space="preserve">client: </w:t>
+      </w:r>
+      <w:proofErr w:type="spellStart"/>
+      <w:r>
+        <w:t>responder_port</w:t>
+      </w:r>
+      <w:proofErr w:type="spellEnd"/>
+      <w:r>
+        <w:t xml:space="preserve"> = the port of the server</w:t>
+      </w:r>
+      <w:r>
+        <w:t xml:space="preserve">, </w:t>
+      </w:r>
+      <w:proofErr w:type="spellStart"/>
+      <w:r>
+        <w:t>responder_ip</w:t>
+      </w:r>
+      <w:proofErr w:type="spellEnd"/>
+      <w:r>
+        <w:t xml:space="preserve"> = the </w:t>
+      </w:r>
+      <w:proofErr w:type="spellStart"/>
+      <w:r>
+        <w:t>ip</w:t>
+      </w:r>
+      <w:proofErr w:type="spellEnd"/>
+      <w:r>
+        <w:t xml:space="preserve"> of the server</w:t>
+      </w:r>
+      <w:r>
+        <w:br/>
+      </w:r>
+      <w:r>
+        <w:br/>
+        <w:t xml:space="preserve">UDP </w:t>
+      </w:r>
+      <w:r>
+        <w:t xml:space="preserve">responder: </w:t>
+      </w:r>
+      <w:proofErr w:type="spellStart"/>
+      <w:r>
+        <w:t>responder_port</w:t>
+      </w:r>
+      <w:proofErr w:type="spellEnd"/>
+      <w:r>
+        <w:t xml:space="preserve"> = the port of the server</w:t>
+      </w:r>
+      <w:r>
+        <w:br/>
+      </w:r>
+      <w:r>
+        <w:br/>
+        <w:t xml:space="preserve">UDP </w:t>
+      </w:r>
+      <w:r>
+        <w:t>initiator</w:t>
+      </w:r>
+      <w:r>
+        <w:t xml:space="preserve">: </w:t>
+      </w:r>
+      <w:proofErr w:type="spellStart"/>
+      <w:r>
+        <w:t>responder_port</w:t>
+      </w:r>
+      <w:proofErr w:type="spellEnd"/>
+      <w:r>
+        <w:t xml:space="preserve"> =</w:t>
+      </w:r>
+      <w:r>
+        <w:t xml:space="preserve"> </w:t>
+      </w:r>
+      <w:r>
+        <w:t xml:space="preserve">the port of the </w:t>
+      </w:r>
+      <w:r>
+        <w:t>server,</w:t>
+      </w:r>
+      <w:r>
+        <w:t xml:space="preserve"> </w:t>
+      </w:r>
+      <w:proofErr w:type="spellStart"/>
+      <w:r>
+        <w:t>responder_ip</w:t>
+      </w:r>
+      <w:proofErr w:type="spellEnd"/>
+      <w:r>
+        <w:t xml:space="preserve"> = the </w:t>
+      </w:r>
+      <w:proofErr w:type="spellStart"/>
+      <w:r>
+        <w:t>ip</w:t>
+      </w:r>
+      <w:proofErr w:type="spellEnd"/>
+      <w:r>
+        <w:t xml:space="preserve"> of the server</w:t>
+      </w:r>
+      <w:r>
+        <w:br/>
+      </w:r>
+      <w:r>
+        <w:br/>
+        <w:t xml:space="preserve">UDP </w:t>
+      </w:r>
+      <w:r>
+        <w:t xml:space="preserve">strict: </w:t>
+      </w:r>
+      <w:proofErr w:type="spellStart"/>
+      <w:r>
+        <w:t>local_port</w:t>
+      </w:r>
+      <w:proofErr w:type="spellEnd"/>
+      <w:r>
+        <w:t xml:space="preserve"> = the port of the current side</w:t>
+      </w:r>
+      <w:r>
+        <w:t xml:space="preserve">, </w:t>
+      </w:r>
+      <w:proofErr w:type="spellStart"/>
+      <w:r>
+        <w:t>responder_port</w:t>
+      </w:r>
+      <w:proofErr w:type="spellEnd"/>
+      <w:r>
+        <w:t xml:space="preserve"> = the port of the other side</w:t>
+      </w:r>
+      <w:r>
+        <w:t xml:space="preserve">, </w:t>
+      </w:r>
+      <w:proofErr w:type="spellStart"/>
+      <w:r>
+        <w:t>responder_ip</w:t>
+      </w:r>
+      <w:proofErr w:type="spellEnd"/>
+      <w:r>
+        <w:t xml:space="preserve"> = the </w:t>
+      </w:r>
+      <w:proofErr w:type="spellStart"/>
+      <w:r>
+        <w:t>ip</w:t>
+      </w:r>
+      <w:proofErr w:type="spellEnd"/>
+      <w:r>
+        <w:t xml:space="preserve"> of the other side. </w:t>
+      </w:r>
+      <w:proofErr w:type="spellStart"/>
+      <w:r>
+        <w:t>Local_ip</w:t>
+      </w:r>
+      <w:proofErr w:type="spellEnd"/>
+      <w:r>
+        <w:t xml:space="preserve"> = the </w:t>
+      </w:r>
+      <w:proofErr w:type="spellStart"/>
+      <w:r>
+        <w:t>ip</w:t>
+      </w:r>
+      <w:proofErr w:type="spellEnd"/>
+      <w:r>
+        <w:t xml:space="preserve"> of the local side, this </w:t>
+      </w:r>
+      <w:proofErr w:type="spellStart"/>
+      <w:r>
+        <w:t>config</w:t>
+      </w:r>
+      <w:proofErr w:type="spellEnd"/>
+      <w:r>
+        <w:t xml:space="preserve"> is </w:t>
+      </w:r>
+      <w:proofErr w:type="spellStart"/>
+      <w:r>
+        <w:t>usefull</w:t>
+      </w:r>
+      <w:proofErr w:type="spellEnd"/>
+      <w:r>
+        <w:t xml:space="preserve"> for the other side in order to know which </w:t>
+      </w:r>
+      <w:proofErr w:type="spellStart"/>
+      <w:r>
+        <w:t>ip</w:t>
+      </w:r>
+      <w:proofErr w:type="spellEnd"/>
+      <w:r>
+        <w:t xml:space="preserve"> to bind. </w:t>
       </w:r>
     </w:p>
     <w:p>
-      <w:pPr>
-        <w:spacing w:before="360" w:after="41" w:line="240" w:lineRule="auto"/>
-        <w:outlineLvl w:val="1"/>
-        <w:rPr>
-          <w:rFonts w:ascii="Arial" w:eastAsia="Times New Roman" w:hAnsi="Arial" w:cs="Arial"/>
-          <w:color w:val="000000"/>
-          <w:sz w:val="20"/>
-          <w:szCs w:val="20"/>
-        </w:rPr>
-      </w:pPr>
-      <w:r>
-        <w:rPr>
-          <w:rFonts w:ascii="Arial" w:eastAsia="Times New Roman" w:hAnsi="Arial" w:cs="Arial"/>
-          <w:color w:val="000000"/>
-          <w:sz w:val="20"/>
-          <w:szCs w:val="20"/>
-        </w:rPr>
-        <w:t xml:space="preserve">In order to create each type of connection, you required to put different configuration in the </w:t>
-      </w:r>
-      <w:proofErr w:type="spellStart"/>
-      <w:r>
-        <w:rPr>
-          <w:rFonts w:ascii="Arial" w:eastAsia="Times New Roman" w:hAnsi="Arial" w:cs="Arial"/>
-          <w:color w:val="000000"/>
-          <w:sz w:val="20"/>
-          <w:szCs w:val="20"/>
-        </w:rPr>
-        <w:t>config</w:t>
-      </w:r>
-      <w:proofErr w:type="spellEnd"/>
-      <w:r>
-        <w:rPr>
-          <w:rFonts w:ascii="Arial" w:eastAsia="Times New Roman" w:hAnsi="Arial" w:cs="Arial"/>
-          <w:color w:val="000000"/>
-          <w:sz w:val="20"/>
-          <w:szCs w:val="20"/>
-        </w:rPr>
-        <w:t xml:space="preserve"> file:</w:t>
+      <w:r>
+        <w:t>Note that this configuration will changed from the two side. For example:</w:t>
       </w:r>
     </w:p>
     <w:p>
       <w:r>
-        <w:t xml:space="preserve">TCP </w:t>
-      </w:r>
-      <w:r>
-        <w:t xml:space="preserve">server: </w:t>
+        <w:t xml:space="preserve">One side UDP strict configuration: </w:t>
       </w:r>
       <w:proofErr w:type="spellStart"/>
       <w:r>
+        <w:t>local_port</w:t>
+      </w:r>
+      <w:proofErr w:type="spellEnd"/>
+      <w:r>
+        <w:t xml:space="preserve"> = 1111, </w:t>
+      </w:r>
+      <w:proofErr w:type="spellStart"/>
+      <w:r>
         <w:t>responder_port</w:t>
       </w:r>
       <w:proofErr w:type="spellEnd"/>
       <w:r>
-        <w:t xml:space="preserve"> = the port of the server</w:t>
-      </w:r>
-      <w:r>
-        <w:br/>
-      </w:r>
-      <w:r>
-        <w:br/>
-        <w:t xml:space="preserve">TCP </w:t>
-      </w:r>
-      <w:r>
-        <w:t xml:space="preserve">client: </w:t>
+        <w:t xml:space="preserve"> = 2222, </w:t>
       </w:r>
       <w:proofErr w:type="spellStart"/>
       <w:r>
-        <w:t>responder_port</w:t>
+        <w:t>responder_</w:t>
+      </w:r>
+      <w:r>
+        <w:t>ip</w:t>
       </w:r>
       <w:proofErr w:type="spellEnd"/>
       <w:r>
-        <w:t xml:space="preserve"> = the port of the server</w:t>
-      </w:r>
-      <w:r>
-        <w:t xml:space="preserve">, </w:t>
-      </w:r>
-      <w:proofErr w:type="spellStart"/>
-      <w:r>
-        <w:t>responder_ip</w:t>
-      </w:r>
-      <w:proofErr w:type="spellEnd"/>
-      <w:r>
-        <w:t xml:space="preserve"> = the </w:t>
-      </w:r>
-      <w:proofErr w:type="spellStart"/>
-      <w:r>
-        <w:t>ip</w:t>
-      </w:r>
-      <w:proofErr w:type="spellEnd"/>
-      <w:r>
-        <w:t xml:space="preserve"> of the server</w:t>
-      </w:r>
-      <w:r>
-        <w:br/>
-      </w:r>
-      <w:r>
-        <w:br/>
-        <w:t xml:space="preserve">UDP </w:t>
-      </w:r>
-      <w:r>
-        <w:t xml:space="preserve">responder: </w:t>
-      </w:r>
-      <w:proofErr w:type="spellStart"/>
-      <w:r>
-        <w:t>responder_port</w:t>
-      </w:r>
-      <w:proofErr w:type="spellEnd"/>
-      <w:r>
-        <w:t xml:space="preserve"> = the port of the server</w:t>
-      </w:r>
-      <w:r>
-        <w:br/>
-      </w:r>
-      <w:r>
-        <w:br/>
-        <w:t xml:space="preserve">UDP </w:t>
-      </w:r>
-      <w:r>
-        <w:t>initiator</w:t>
-      </w:r>
-      <w:r>
-        <w:t xml:space="preserve">: </w:t>
-      </w:r>
-      <w:proofErr w:type="spellStart"/>
-      <w:r>
-        <w:t>responder_port</w:t>
-      </w:r>
-      <w:proofErr w:type="spellEnd"/>
-      <w:r>
-        <w:t xml:space="preserve"> =</w:t>
-      </w:r>
-      <w:r>
-        <w:t xml:space="preserve"> </w:t>
-      </w:r>
-      <w:r>
-        <w:t xml:space="preserve">the port of the </w:t>
-      </w:r>
-      <w:r>
-        <w:t>server,</w:t>
-      </w:r>
-      <w:r>
-        <w:t xml:space="preserve"> </w:t>
-      </w:r>
-      <w:proofErr w:type="spellStart"/>
-      <w:r>
-        <w:t>responder_ip</w:t>
-      </w:r>
-      <w:proofErr w:type="spellEnd"/>
-      <w:r>
-        <w:t xml:space="preserve"> = the </w:t>
-      </w:r>
-      <w:proofErr w:type="spellStart"/>
-      <w:r>
-        <w:t>ip</w:t>
-      </w:r>
-      <w:proofErr w:type="spellEnd"/>
-      <w:r>
-        <w:t xml:space="preserve"> of the server</w:t>
-      </w:r>
-      <w:r>
-        <w:br/>
-      </w:r>
-      <w:r>
-        <w:br/>
-        <w:t xml:space="preserve">UDP </w:t>
-      </w:r>
-      <w:r>
-        <w:t xml:space="preserve">strict: </w:t>
-      </w:r>
-      <w:proofErr w:type="spellStart"/>
-      <w:r>
-        <w:t>local_port</w:t>
-      </w:r>
-      <w:proofErr w:type="spellEnd"/>
-      <w:r>
-        <w:t xml:space="preserve"> = the port of the c</w:t>
-      </w:r>
-      <w:bookmarkStart w:id="0" w:name="_GoBack"/>
-      <w:bookmarkEnd w:id="0"/>
-      <w:r>
-        <w:t>urrent side</w:t>
-      </w:r>
-      <w:r>
-        <w:t xml:space="preserve">, </w:t>
-      </w:r>
-      <w:proofErr w:type="spellStart"/>
-      <w:r>
-        <w:t>responder_port</w:t>
-      </w:r>
-      <w:proofErr w:type="spellEnd"/>
-      <w:r>
-        <w:t xml:space="preserve"> = the port of the other side</w:t>
-      </w:r>
-      <w:r>
-        <w:t xml:space="preserve">, </w:t>
-      </w:r>
-      <w:proofErr w:type="spellStart"/>
-      <w:r>
-        <w:t>responder_ip</w:t>
-      </w:r>
-      <w:proofErr w:type="spellEnd"/>
-      <w:r>
-        <w:t xml:space="preserve"> = the </w:t>
-      </w:r>
-      <w:proofErr w:type="spellStart"/>
-      <w:r>
-        <w:t>ip</w:t>
-      </w:r>
-      <w:proofErr w:type="spellEnd"/>
-      <w:r>
-        <w:t xml:space="preserve"> of the other side. </w:t>
-      </w:r>
-      <w:proofErr w:type="spellStart"/>
-      <w:r>
-        <w:t>Local_ip</w:t>
-      </w:r>
-      <w:proofErr w:type="spellEnd"/>
-      <w:r>
-        <w:t xml:space="preserve"> = the </w:t>
-      </w:r>
-      <w:proofErr w:type="spellStart"/>
-      <w:r>
-        <w:t>ip</w:t>
-      </w:r>
-      <w:proofErr w:type="spellEnd"/>
-      <w:r>
-        <w:t xml:space="preserve"> of the local side, this </w:t>
-      </w:r>
-      <w:proofErr w:type="spellStart"/>
-      <w:r>
-        <w:t>config</w:t>
-      </w:r>
-      <w:proofErr w:type="spellEnd"/>
-      <w:r>
-        <w:t xml:space="preserve"> is </w:t>
-      </w:r>
-      <w:proofErr w:type="spellStart"/>
-      <w:r>
-        <w:t>usefull</w:t>
-      </w:r>
-      <w:proofErr w:type="spellEnd"/>
-      <w:r>
-        <w:t xml:space="preserve"> for the other side in order to know which </w:t>
-      </w:r>
-      <w:proofErr w:type="spellStart"/>
-      <w:r>
-        <w:t>ip</w:t>
-      </w:r>
-      <w:proofErr w:type="spellEnd"/>
-      <w:r>
-        <w:t xml:space="preserve"> to bind. </w:t>
+        <w:t xml:space="preserve"> = "2.2.2.2"</w:t>
       </w:r>
     </w:p>
     <w:p>
       <w:r>
-        <w:t>Note that this configuration will changed from the two side. For example:</w:t>
-      </w:r>
-    </w:p>
-    <w:p>
-      <w:r>
-        <w:t xml:space="preserve">One side UDP strict configuration: </w:t>
-      </w:r>
-      <w:proofErr w:type="spellStart"/>
-      <w:r>
-        <w:t>local_port</w:t>
-      </w:r>
-      <w:proofErr w:type="spellEnd"/>
-      <w:r>
-        <w:t xml:space="preserve"> = 1111, </w:t>
-      </w:r>
-      <w:proofErr w:type="spellStart"/>
-      <w:r>
-        <w:t>responder_port</w:t>
-      </w:r>
-      <w:proofErr w:type="spellEnd"/>
-      <w:r>
-        <w:t xml:space="preserve"> = 2222, </w:t>
-      </w:r>
-      <w:proofErr w:type="spellStart"/>
-      <w:r>
-        <w:t>responder_</w:t>
-      </w:r>
-      <w:r>
-        <w:t>ip</w:t>
-      </w:r>
-      <w:proofErr w:type="spellEnd"/>
-      <w:r>
-        <w:t xml:space="preserve"> = "2.2.2.2"</w:t>
-      </w:r>
-    </w:p>
-    <w:p>
-      <w:r>
-        <w:lastRenderedPageBreak/>
         <w:t xml:space="preserve">Other side UDP strict configuration: </w:t>
       </w:r>
       <w:proofErr w:type="spellStart"/>
@@ -8366,6 +10414,7 @@
     </w:p>
     <w:p/>
     <w:sectPr>
+      <w:headerReference w:type="default" r:id="rId8"/>
       <w:pgSz w:w="12240" w:h="15840"/>
       <w:pgMar w:top="720" w:right="720" w:bottom="720" w:left="720" w:header="708" w:footer="708" w:gutter="0"/>
       <w:cols w:space="708"/>
@@ -8375,6 +10424,67 @@
 </w:document>
 </file>
 
+<file path=word/endnotes.xml><?xml version="1.0" encoding="utf-8"?>
+<w:endnotes xmlns:wpc="http://schemas.microsoft.com/office/word/2010/wordprocessingCanvas" xmlns:mc="http://schemas.openxmlformats.org/markup-compatibility/2006" xmlns:o="urn:schemas-microsoft-com:office:office" xmlns:r="http://schemas.openxmlformats.org/officeDocument/2006/relationships" xmlns:m="http://schemas.openxmlformats.org/officeDocument/2006/math" xmlns:v="urn:schemas-microsoft-com:vml" xmlns:wp14="http://schemas.microsoft.com/office/word/2010/wordprocessingDrawing" xmlns:wp="http://schemas.openxmlformats.org/drawingml/2006/wordprocessingDrawing" xmlns:w10="urn:schemas-microsoft-com:office:word" xmlns:w="http://schemas.openxmlformats.org/wordprocessingml/2006/main" xmlns:w14="http://schemas.microsoft.com/office/word/2010/wordml" xmlns:w15="http://schemas.microsoft.com/office/word/2012/wordml" xmlns:wpg="http://schemas.microsoft.com/office/word/2010/wordprocessingGroup" xmlns:wpi="http://schemas.microsoft.com/office/word/2010/wordprocessingInk" xmlns:wne="http://schemas.microsoft.com/office/word/2006/wordml" xmlns:wps="http://schemas.microsoft.com/office/word/2010/wordprocessingShape" mc:Ignorable="w14 w15 wp14">
+  <w:endnote w:type="separator" w:id="-1">
+    <w:p>
+      <w:pPr>
+        <w:spacing w:after="0" w:line="240" w:lineRule="auto"/>
+      </w:pPr>
+      <w:r>
+        <w:separator/>
+      </w:r>
+    </w:p>
+  </w:endnote>
+  <w:endnote w:type="continuationSeparator" w:id="0">
+    <w:p>
+      <w:pPr>
+        <w:spacing w:after="0" w:line="240" w:lineRule="auto"/>
+      </w:pPr>
+      <w:r>
+        <w:continuationSeparator/>
+      </w:r>
+    </w:p>
+  </w:endnote>
+</w:endnotes>
+</file>
+
+<file path=word/footnotes.xml><?xml version="1.0" encoding="utf-8"?>
+<w:footnotes xmlns:wpc="http://schemas.microsoft.com/office/word/2010/wordprocessingCanvas" xmlns:mc="http://schemas.openxmlformats.org/markup-compatibility/2006" xmlns:o="urn:schemas-microsoft-com:office:office" xmlns:r="http://schemas.openxmlformats.org/officeDocument/2006/relationships" xmlns:m="http://schemas.openxmlformats.org/officeDocument/2006/math" xmlns:v="urn:schemas-microsoft-com:vml" xmlns:wp14="http://schemas.microsoft.com/office/word/2010/wordprocessingDrawing" xmlns:wp="http://schemas.openxmlformats.org/drawingml/2006/wordprocessingDrawing" xmlns:w10="urn:schemas-microsoft-com:office:word" xmlns:w="http://schemas.openxmlformats.org/wordprocessingml/2006/main" xmlns:w14="http://schemas.microsoft.com/office/word/2010/wordml" xmlns:w15="http://schemas.microsoft.com/office/word/2012/wordml" xmlns:wpg="http://schemas.microsoft.com/office/word/2010/wordprocessingGroup" xmlns:wpi="http://schemas.microsoft.com/office/word/2010/wordprocessingInk" xmlns:wne="http://schemas.microsoft.com/office/word/2006/wordml" xmlns:wps="http://schemas.microsoft.com/office/word/2010/wordprocessingShape" mc:Ignorable="w14 w15 wp14">
+  <w:footnote w:type="separator" w:id="-1">
+    <w:p>
+      <w:pPr>
+        <w:spacing w:after="0" w:line="240" w:lineRule="auto"/>
+      </w:pPr>
+      <w:r>
+        <w:separator/>
+      </w:r>
+    </w:p>
+  </w:footnote>
+  <w:footnote w:type="continuationSeparator" w:id="0">
+    <w:p>
+      <w:pPr>
+        <w:spacing w:after="0" w:line="240" w:lineRule="auto"/>
+      </w:pPr>
+      <w:r>
+        <w:continuationSeparator/>
+      </w:r>
+    </w:p>
+  </w:footnote>
+</w:footnotes>
+</file>
+
+<file path=word/header1.xml><?xml version="1.0" encoding="utf-8"?>
+<w:hdr xmlns:wpc="http://schemas.microsoft.com/office/word/2010/wordprocessingCanvas" xmlns:mc="http://schemas.openxmlformats.org/markup-compatibility/2006" xmlns:o="urn:schemas-microsoft-com:office:office" xmlns:r="http://schemas.openxmlformats.org/officeDocument/2006/relationships" xmlns:m="http://schemas.openxmlformats.org/officeDocument/2006/math" xmlns:v="urn:schemas-microsoft-com:vml" xmlns:wp14="http://schemas.microsoft.com/office/word/2010/wordprocessingDrawing" xmlns:wp="http://schemas.openxmlformats.org/drawingml/2006/wordprocessingDrawing" xmlns:w10="urn:schemas-microsoft-com:office:word" xmlns:w="http://schemas.openxmlformats.org/wordprocessingml/2006/main" xmlns:w14="http://schemas.microsoft.com/office/word/2010/wordml" xmlns:w15="http://schemas.microsoft.com/office/word/2012/wordml" xmlns:wpg="http://schemas.microsoft.com/office/word/2010/wordprocessingGroup" xmlns:wpi="http://schemas.microsoft.com/office/word/2010/wordprocessingInk" xmlns:wne="http://schemas.microsoft.com/office/word/2006/wordml" xmlns:wps="http://schemas.microsoft.com/office/word/2010/wordprocessingShape" mc:Ignorable="w14 w15 wp14">
+  <w:p>
+    <w:pPr>
+      <w:pStyle w:val="Header"/>
+      <w:ind w:left="360"/>
+    </w:pPr>
+  </w:p>
+</w:hdr>
+</file>
+
 <file path=word/numbering.xml><?xml version="1.0" encoding="utf-8"?>
 <w:numbering xmlns:wpc="http://schemas.microsoft.com/office/word/2010/wordprocessingCanvas" xmlns:mc="http://schemas.openxmlformats.org/markup-compatibility/2006" xmlns:o="urn:schemas-microsoft-com:office:office" xmlns:r="http://schemas.openxmlformats.org/officeDocument/2006/relationships" xmlns:m="http://schemas.openxmlformats.org/officeDocument/2006/math" xmlns:v="urn:schemas-microsoft-com:vml" xmlns:wp14="http://schemas.microsoft.com/office/word/2010/wordprocessingDrawing" xmlns:wp="http://schemas.openxmlformats.org/drawingml/2006/wordprocessingDrawing" xmlns:w10="urn:schemas-microsoft-com:office:word" xmlns:w="http://schemas.openxmlformats.org/wordprocessingml/2006/main" xmlns:w14="http://schemas.microsoft.com/office/word/2010/wordml" xmlns:w15="http://schemas.microsoft.com/office/word/2012/wordml" xmlns:wpg="http://schemas.microsoft.com/office/word/2010/wordprocessingGroup" xmlns:wpi="http://schemas.microsoft.com/office/word/2010/wordprocessingInk" xmlns:wne="http://schemas.microsoft.com/office/word/2006/wordml" xmlns:wps="http://schemas.microsoft.com/office/word/2010/wordprocessingShape" mc:Ignorable="w14 w15 wp14">
   <w:abstractNum w:abstractNumId="0">
@@ -10047,6 +12157,119 @@
     </w:lvl>
   </w:abstractNum>
   <w:abstractNum w:abstractNumId="17">
+    <w:nsid w:val="74E70798"/>
+    <w:multiLevelType w:val="hybridMultilevel"/>
+    <w:tmpl w:val="153AD380"/>
+    <w:lvl w:ilvl="0" w:tplc="04090001">
+      <w:start w:val="1"/>
+      <w:numFmt w:val="bullet"/>
+      <w:lvlText w:val=""/>
+      <w:lvlJc w:val="left"/>
+      <w:pPr>
+        <w:ind w:left="720" w:hanging="360"/>
+      </w:pPr>
+      <w:rPr>
+        <w:rFonts w:ascii="Symbol" w:hAnsi="Symbol" w:hint="default"/>
+      </w:rPr>
+    </w:lvl>
+    <w:lvl w:ilvl="1" w:tplc="04090003" w:tentative="1">
+      <w:start w:val="1"/>
+      <w:numFmt w:val="bullet"/>
+      <w:lvlText w:val="o"/>
+      <w:lvlJc w:val="left"/>
+      <w:pPr>
+        <w:ind w:left="1440" w:hanging="360"/>
+      </w:pPr>
+      <w:rPr>
+        <w:rFonts w:ascii="Courier New" w:hAnsi="Courier New" w:cs="Courier New" w:hint="default"/>
+      </w:rPr>
+    </w:lvl>
+    <w:lvl w:ilvl="2" w:tplc="04090005" w:tentative="1">
+      <w:start w:val="1"/>
+      <w:numFmt w:val="bullet"/>
+      <w:lvlText w:val=""/>
+      <w:lvlJc w:val="left"/>
+      <w:pPr>
+        <w:ind w:left="2160" w:hanging="360"/>
+      </w:pPr>
+      <w:rPr>
+        <w:rFonts w:ascii="Wingdings" w:hAnsi="Wingdings" w:hint="default"/>
+      </w:rPr>
+    </w:lvl>
+    <w:lvl w:ilvl="3" w:tplc="04090001" w:tentative="1">
+      <w:start w:val="1"/>
+      <w:numFmt w:val="bullet"/>
+      <w:lvlText w:val=""/>
+      <w:lvlJc w:val="left"/>
+      <w:pPr>
+        <w:ind w:left="2880" w:hanging="360"/>
+      </w:pPr>
+      <w:rPr>
+        <w:rFonts w:ascii="Symbol" w:hAnsi="Symbol" w:hint="default"/>
+      </w:rPr>
+    </w:lvl>
+    <w:lvl w:ilvl="4" w:tplc="04090003" w:tentative="1">
+      <w:start w:val="1"/>
+      <w:numFmt w:val="bullet"/>
+      <w:lvlText w:val="o"/>
+      <w:lvlJc w:val="left"/>
+      <w:pPr>
+        <w:ind w:left="3600" w:hanging="360"/>
+      </w:pPr>
+      <w:rPr>
+        <w:rFonts w:ascii="Courier New" w:hAnsi="Courier New" w:cs="Courier New" w:hint="default"/>
+      </w:rPr>
+    </w:lvl>
+    <w:lvl w:ilvl="5" w:tplc="04090005" w:tentative="1">
+      <w:start w:val="1"/>
+      <w:numFmt w:val="bullet"/>
+      <w:lvlText w:val=""/>
+      <w:lvlJc w:val="left"/>
+      <w:pPr>
+        <w:ind w:left="4320" w:hanging="360"/>
+      </w:pPr>
+      <w:rPr>
+        <w:rFonts w:ascii="Wingdings" w:hAnsi="Wingdings" w:hint="default"/>
+      </w:rPr>
+    </w:lvl>
+    <w:lvl w:ilvl="6" w:tplc="04090001" w:tentative="1">
+      <w:start w:val="1"/>
+      <w:numFmt w:val="bullet"/>
+      <w:lvlText w:val=""/>
+      <w:lvlJc w:val="left"/>
+      <w:pPr>
+        <w:ind w:left="5040" w:hanging="360"/>
+      </w:pPr>
+      <w:rPr>
+        <w:rFonts w:ascii="Symbol" w:hAnsi="Symbol" w:hint="default"/>
+      </w:rPr>
+    </w:lvl>
+    <w:lvl w:ilvl="7" w:tplc="04090003" w:tentative="1">
+      <w:start w:val="1"/>
+      <w:numFmt w:val="bullet"/>
+      <w:lvlText w:val="o"/>
+      <w:lvlJc w:val="left"/>
+      <w:pPr>
+        <w:ind w:left="5760" w:hanging="360"/>
+      </w:pPr>
+      <w:rPr>
+        <w:rFonts w:ascii="Courier New" w:hAnsi="Courier New" w:cs="Courier New" w:hint="default"/>
+      </w:rPr>
+    </w:lvl>
+    <w:lvl w:ilvl="8" w:tplc="04090005" w:tentative="1">
+      <w:start w:val="1"/>
+      <w:numFmt w:val="bullet"/>
+      <w:lvlText w:val=""/>
+      <w:lvlJc w:val="left"/>
+      <w:pPr>
+        <w:ind w:left="6480" w:hanging="360"/>
+      </w:pPr>
+      <w:rPr>
+        <w:rFonts w:ascii="Wingdings" w:hAnsi="Wingdings" w:hint="default"/>
+      </w:rPr>
+    </w:lvl>
+  </w:abstractNum>
+  <w:abstractNum w:abstractNumId="18">
     <w:nsid w:val="7CB879DF"/>
     <w:multiLevelType w:val="hybridMultilevel"/>
     <w:tmpl w:val="0FDE3E0C"/>
@@ -10135,7 +12358,7 @@
       </w:pPr>
     </w:lvl>
   </w:abstractNum>
-  <w:abstractNum w:abstractNumId="18">
+  <w:abstractNum w:abstractNumId="19">
     <w:nsid w:val="7F1362A6"/>
     <w:multiLevelType w:val="hybridMultilevel"/>
     <w:tmpl w:val="4D3C842A"/>
@@ -10224,7 +12447,7 @@
       </w:pPr>
     </w:lvl>
   </w:abstractNum>
-  <w:abstractNum w:abstractNumId="19">
+  <w:abstractNum w:abstractNumId="20">
     <w:nsid w:val="7FFD6729"/>
     <w:multiLevelType w:val="hybridMultilevel"/>
     <w:tmpl w:val="5E4292B6"/>
@@ -10354,19 +12577,19 @@
     <w:abstractNumId w:val="13"/>
   </w:num>
   <w:num w:numId="12">
-    <w:abstractNumId w:val="18"/>
+    <w:abstractNumId w:val="19"/>
   </w:num>
   <w:num w:numId="13">
     <w:abstractNumId w:val="6"/>
   </w:num>
   <w:num w:numId="14">
-    <w:abstractNumId w:val="19"/>
+    <w:abstractNumId w:val="20"/>
   </w:num>
   <w:num w:numId="15">
     <w:abstractNumId w:val="15"/>
   </w:num>
   <w:num w:numId="16">
-    <w:abstractNumId w:val="17"/>
+    <w:abstractNumId w:val="18"/>
   </w:num>
   <w:num w:numId="17">
     <w:abstractNumId w:val="1"/>
@@ -10382,6 +12605,9 @@
   </w:num>
   <w:num w:numId="21">
     <w:abstractNumId w:val="7"/>
+  </w:num>
+  <w:num w:numId="22">
+    <w:abstractNumId w:val="17"/>
   </w:num>
 </w:numbering>
 </file>
@@ -10784,6 +13010,27 @@
       <w:spacing w:after="200" w:line="276" w:lineRule="auto"/>
     </w:pPr>
   </w:style>
+  <w:style w:type="paragraph" w:styleId="Heading1">
+    <w:name w:val="heading 1"/>
+    <w:basedOn w:val="Normal"/>
+    <w:next w:val="Normal"/>
+    <w:link w:val="Heading1Char"/>
+    <w:uiPriority w:val="9"/>
+    <w:qFormat/>
+    <w:rsid w:val="000707AE"/>
+    <w:pPr>
+      <w:keepNext/>
+      <w:keepLines/>
+      <w:spacing w:before="240" w:after="0"/>
+      <w:outlineLvl w:val="0"/>
+    </w:pPr>
+    <w:rPr>
+      <w:rFonts w:asciiTheme="majorHAnsi" w:eastAsiaTheme="majorEastAsia" w:hAnsiTheme="majorHAnsi" w:cstheme="majorBidi"/>
+      <w:color w:val="2E74B5" w:themeColor="accent1" w:themeShade="BF"/>
+      <w:sz w:val="32"/>
+      <w:szCs w:val="32"/>
+    </w:rPr>
+  </w:style>
   <w:style w:type="character" w:default="1" w:styleId="DefaultParagraphFont">
     <w:name w:val="Default Paragraph Font"/>
     <w:uiPriority w:val="1"/>
@@ -10925,6 +13172,128 @@
       <w:sz w:val="20"/>
       <w:szCs w:val="20"/>
     </w:rPr>
+  </w:style>
+  <w:style w:type="character" w:customStyle="1" w:styleId="Heading1Char">
+    <w:name w:val="Heading 1 Char"/>
+    <w:basedOn w:val="DefaultParagraphFont"/>
+    <w:link w:val="Heading1"/>
+    <w:uiPriority w:val="9"/>
+    <w:rsid w:val="000707AE"/>
+    <w:rPr>
+      <w:rFonts w:asciiTheme="majorHAnsi" w:eastAsiaTheme="majorEastAsia" w:hAnsiTheme="majorHAnsi" w:cstheme="majorBidi"/>
+      <w:color w:val="2E74B5" w:themeColor="accent1" w:themeShade="BF"/>
+      <w:sz w:val="32"/>
+      <w:szCs w:val="32"/>
+    </w:rPr>
+  </w:style>
+  <w:style w:type="paragraph" w:styleId="TOCHeading">
+    <w:name w:val="TOC Heading"/>
+    <w:basedOn w:val="Heading1"/>
+    <w:next w:val="Normal"/>
+    <w:uiPriority w:val="39"/>
+    <w:unhideWhenUsed/>
+    <w:qFormat/>
+    <w:rsid w:val="000707AE"/>
+    <w:pPr>
+      <w:spacing w:line="259" w:lineRule="auto"/>
+      <w:outlineLvl w:val="9"/>
+    </w:pPr>
+    <w:rPr>
+      <w:lang w:bidi="ar-SA"/>
+    </w:rPr>
+  </w:style>
+  <w:style w:type="paragraph" w:styleId="TOC1">
+    <w:name w:val="toc 1"/>
+    <w:basedOn w:val="Normal"/>
+    <w:next w:val="Normal"/>
+    <w:autoRedefine/>
+    <w:uiPriority w:val="39"/>
+    <w:unhideWhenUsed/>
+    <w:rsid w:val="000707AE"/>
+    <w:pPr>
+      <w:spacing w:after="100"/>
+    </w:pPr>
+  </w:style>
+  <w:style w:type="paragraph" w:styleId="TOC2">
+    <w:name w:val="toc 2"/>
+    <w:basedOn w:val="Normal"/>
+    <w:next w:val="Normal"/>
+    <w:autoRedefine/>
+    <w:uiPriority w:val="39"/>
+    <w:unhideWhenUsed/>
+    <w:rsid w:val="000707AE"/>
+    <w:pPr>
+      <w:spacing w:after="100"/>
+      <w:ind w:left="220"/>
+    </w:pPr>
+  </w:style>
+  <w:style w:type="paragraph" w:styleId="TOC3">
+    <w:name w:val="toc 3"/>
+    <w:basedOn w:val="Normal"/>
+    <w:next w:val="Normal"/>
+    <w:autoRedefine/>
+    <w:uiPriority w:val="39"/>
+    <w:unhideWhenUsed/>
+    <w:rsid w:val="000707AE"/>
+    <w:pPr>
+      <w:spacing w:after="100"/>
+      <w:ind w:left="440"/>
+    </w:pPr>
+  </w:style>
+  <w:style w:type="character" w:styleId="Hyperlink">
+    <w:name w:val="Hyperlink"/>
+    <w:basedOn w:val="DefaultParagraphFont"/>
+    <w:uiPriority w:val="99"/>
+    <w:unhideWhenUsed/>
+    <w:rsid w:val="000707AE"/>
+    <w:rPr>
+      <w:color w:val="0563C1" w:themeColor="hyperlink"/>
+      <w:u w:val="single"/>
+    </w:rPr>
+  </w:style>
+  <w:style w:type="paragraph" w:styleId="Header">
+    <w:name w:val="header"/>
+    <w:basedOn w:val="Normal"/>
+    <w:link w:val="HeaderChar"/>
+    <w:uiPriority w:val="99"/>
+    <w:unhideWhenUsed/>
+    <w:rsid w:val="000707AE"/>
+    <w:pPr>
+      <w:tabs>
+        <w:tab w:val="center" w:pos="4153"/>
+        <w:tab w:val="right" w:pos="8306"/>
+      </w:tabs>
+      <w:spacing w:after="0" w:line="240" w:lineRule="auto"/>
+    </w:pPr>
+  </w:style>
+  <w:style w:type="character" w:customStyle="1" w:styleId="HeaderChar">
+    <w:name w:val="Header Char"/>
+    <w:basedOn w:val="DefaultParagraphFont"/>
+    <w:link w:val="Header"/>
+    <w:uiPriority w:val="99"/>
+    <w:rsid w:val="000707AE"/>
+  </w:style>
+  <w:style w:type="paragraph" w:styleId="Footer">
+    <w:name w:val="footer"/>
+    <w:basedOn w:val="Normal"/>
+    <w:link w:val="FooterChar"/>
+    <w:uiPriority w:val="99"/>
+    <w:unhideWhenUsed/>
+    <w:rsid w:val="000707AE"/>
+    <w:pPr>
+      <w:tabs>
+        <w:tab w:val="center" w:pos="4153"/>
+        <w:tab w:val="right" w:pos="8306"/>
+      </w:tabs>
+      <w:spacing w:after="0" w:line="240" w:lineRule="auto"/>
+    </w:pPr>
+  </w:style>
+  <w:style w:type="character" w:customStyle="1" w:styleId="FooterChar">
+    <w:name w:val="Footer Char"/>
+    <w:basedOn w:val="DefaultParagraphFont"/>
+    <w:link w:val="Footer"/>
+    <w:uiPriority w:val="99"/>
+    <w:rsid w:val="000707AE"/>
   </w:style>
 </w:styles>
 </file>
@@ -11188,4 +13557,16 @@
     </a:ext>
   </a:extLst>
 </a:theme>
+</file>
+
+<file path=customXml/item1.xml><?xml version="1.0" encoding="utf-8"?>
+<b:Sources xmlns:b="http://schemas.openxmlformats.org/officeDocument/2006/bibliography" xmlns="http://schemas.openxmlformats.org/officeDocument/2006/bibliography" SelectedStyle="\APASixthEditionOfficeOnline.xsl" StyleName="APA" Version="6"/>
+</file>
+
+<file path=customXml/itemProps1.xml><?xml version="1.0" encoding="utf-8"?>
+<ds:datastoreItem xmlns:ds="http://schemas.openxmlformats.org/officeDocument/2006/customXml" ds:itemID="{1904CB0D-A2AA-46A8-B382-6F9935AEB1BD}">
+  <ds:schemaRefs>
+    <ds:schemaRef ds:uri="http://schemas.openxmlformats.org/officeDocument/2006/bibliography"/>
+  </ds:schemaRefs>
+</ds:datastoreItem>
 </file>
</xml_diff>